<commit_message>
Données obtenues avec Python
</commit_message>
<xml_diff>
--- a/Projet.docx
+++ b/Projet.docx
@@ -1,6 +1,6 @@
 
 <file path=word/document.xml><?xml version="1.0" encoding="utf-8"?>
-<w:document xmlns:wpc="http://schemas.microsoft.com/office/word/2010/wordprocessingCanvas" xmlns:cx="http://schemas.microsoft.com/office/drawing/2014/chartex" xmlns:cx1="http://schemas.microsoft.com/office/drawing/2015/9/8/chartex" xmlns:cx2="http://schemas.microsoft.com/office/drawing/2015/10/21/chartex" xmlns:cx3="http://schemas.microsoft.com/office/drawing/2016/5/9/chartex" xmlns:cx4="http://schemas.microsoft.com/office/drawing/2016/5/10/chartex" xmlns:cx5="http://schemas.microsoft.com/office/drawing/2016/5/11/chartex" xmlns:cx6="http://schemas.microsoft.com/office/drawing/2016/5/12/chartex" xmlns:cx7="http://schemas.microsoft.com/office/drawing/2016/5/13/chartex" xmlns:cx8="http://schemas.microsoft.com/office/drawing/2016/5/14/chartex" xmlns:mc="http://schemas.openxmlformats.org/markup-compatibility/2006" xmlns:aink="http://schemas.microsoft.com/office/drawing/2016/ink" xmlns:am3d="http://schemas.microsoft.com/office/drawing/2017/model3d" xmlns:o="urn:schemas-microsoft-com:office:office" xmlns:r="http://schemas.openxmlformats.org/officeDocument/2006/relationships" xmlns:m="http://schemas.openxmlformats.org/officeDocument/2006/math" xmlns:v="urn:schemas-microsoft-com:vml" xmlns:wp14="http://schemas.microsoft.com/office/word/2010/wordprocessingDrawing" xmlns:wp="http://schemas.openxmlformats.org/drawingml/2006/wordprocessingDrawing" xmlns:w10="urn:schemas-microsoft-com:office:word" xmlns:w="http://schemas.openxmlformats.org/wordprocessingml/2006/main" xmlns:w14="http://schemas.microsoft.com/office/word/2010/wordml" xmlns:w15="http://schemas.microsoft.com/office/word/2012/wordml" xmlns:w16cex="http://schemas.microsoft.com/office/word/2018/wordml/cex" xmlns:w16cid="http://schemas.microsoft.com/office/word/2016/wordml/cid" xmlns:w16="http://schemas.microsoft.com/office/word/2018/wordml" xmlns:w16se="http://schemas.microsoft.com/office/word/2015/wordml/symex" xmlns:wpg="http://schemas.microsoft.com/office/word/2010/wordprocessingGroup" xmlns:wpi="http://schemas.microsoft.com/office/word/2010/wordprocessingInk" xmlns:wne="http://schemas.microsoft.com/office/word/2006/wordml" xmlns:wps="http://schemas.microsoft.com/office/word/2010/wordprocessingShape" mc:Ignorable="w14 w15 w16se w16cid w16 w16cex wp14">
+<w:document xmlns:wpc="http://schemas.microsoft.com/office/word/2010/wordprocessingCanvas" xmlns:cx="http://schemas.microsoft.com/office/drawing/2014/chartex" xmlns:cx1="http://schemas.microsoft.com/office/drawing/2015/9/8/chartex" xmlns:cx2="http://schemas.microsoft.com/office/drawing/2015/10/21/chartex" xmlns:cx3="http://schemas.microsoft.com/office/drawing/2016/5/9/chartex" xmlns:cx4="http://schemas.microsoft.com/office/drawing/2016/5/10/chartex" xmlns:cx5="http://schemas.microsoft.com/office/drawing/2016/5/11/chartex" xmlns:cx6="http://schemas.microsoft.com/office/drawing/2016/5/12/chartex" xmlns:cx7="http://schemas.microsoft.com/office/drawing/2016/5/13/chartex" xmlns:cx8="http://schemas.microsoft.com/office/drawing/2016/5/14/chartex" xmlns:mc="http://schemas.openxmlformats.org/markup-compatibility/2006" xmlns:aink="http://schemas.microsoft.com/office/drawing/2016/ink" xmlns:am3d="http://schemas.microsoft.com/office/drawing/2017/model3d" xmlns:o="urn:schemas-microsoft-com:office:office" xmlns:r="http://schemas.openxmlformats.org/officeDocument/2006/relationships" xmlns:m="http://schemas.openxmlformats.org/officeDocument/2006/math" xmlns:v="urn:schemas-microsoft-com:vml" xmlns:wp14="http://schemas.microsoft.com/office/word/2010/wordprocessingDrawing" xmlns:wp="http://schemas.openxmlformats.org/drawingml/2006/wordprocessingDrawing" xmlns:w10="urn:schemas-microsoft-com:office:word" xmlns:w="http://schemas.openxmlformats.org/wordprocessingml/2006/main" xmlns:w14="http://schemas.microsoft.com/office/word/2010/wordml" xmlns:w15="http://schemas.microsoft.com/office/word/2012/wordml" xmlns:w16cex="http://schemas.microsoft.com/office/word/2018/wordml/cex" xmlns:w16cid="http://schemas.microsoft.com/office/word/2016/wordml/cid" xmlns:w16="http://schemas.microsoft.com/office/word/2018/wordml" xmlns:w16sdtdh="http://schemas.microsoft.com/office/word/2020/wordml/sdtdatahash" xmlns:w16se="http://schemas.microsoft.com/office/word/2015/wordml/symex" xmlns:wpg="http://schemas.microsoft.com/office/word/2010/wordprocessingGroup" xmlns:wpi="http://schemas.microsoft.com/office/word/2010/wordprocessingInk" xmlns:wne="http://schemas.microsoft.com/office/word/2006/wordml" xmlns:wps="http://schemas.microsoft.com/office/word/2010/wordprocessingShape" mc:Ignorable="w14 w15 w16se w16cid w16 w16cex w16sdtdh wp14">
   <w:body>
     <w:p>
       <w:pPr>
@@ -15,7 +15,13 @@
         <w:pStyle w:val="Titre1"/>
       </w:pPr>
       <w:r>
-        <w:t>UE BIONFO- STRUCTURALE II</w:t>
+        <w:t>UE BIO</w:t>
+      </w:r>
+      <w:r>
+        <w:t>I</w:t>
+      </w:r>
+      <w:r>
+        <w:t>NFO- STRUCTURALE II</w:t>
       </w:r>
     </w:p>
     <w:p>
@@ -31,13 +37,7 @@
         <w:pStyle w:val="Titre2"/>
       </w:pPr>
       <w:r>
-        <w:t xml:space="preserve">Julia von Grafenstein et Virginie </w:t>
-      </w:r>
-      <w:r>
-        <w:t>Noël</w:t>
-      </w:r>
-      <w:r>
-        <w:t xml:space="preserve"> </w:t>
+        <w:t xml:space="preserve">Julia von Grafenstein et Virginie Noël </w:t>
       </w:r>
     </w:p>
     <w:p>
@@ -323,7 +323,7 @@
 </file>
 
 <file path=word/numbering.xml><?xml version="1.0" encoding="utf-8"?>
-<w:numbering xmlns:wpc="http://schemas.microsoft.com/office/word/2010/wordprocessingCanvas" xmlns:cx="http://schemas.microsoft.com/office/drawing/2014/chartex" xmlns:cx1="http://schemas.microsoft.com/office/drawing/2015/9/8/chartex" xmlns:cx2="http://schemas.microsoft.com/office/drawing/2015/10/21/chartex" xmlns:cx3="http://schemas.microsoft.com/office/drawing/2016/5/9/chartex" xmlns:cx4="http://schemas.microsoft.com/office/drawing/2016/5/10/chartex" xmlns:cx5="http://schemas.microsoft.com/office/drawing/2016/5/11/chartex" xmlns:cx6="http://schemas.microsoft.com/office/drawing/2016/5/12/chartex" xmlns:cx7="http://schemas.microsoft.com/office/drawing/2016/5/13/chartex" xmlns:cx8="http://schemas.microsoft.com/office/drawing/2016/5/14/chartex" xmlns:mc="http://schemas.openxmlformats.org/markup-compatibility/2006" xmlns:aink="http://schemas.microsoft.com/office/drawing/2016/ink" xmlns:am3d="http://schemas.microsoft.com/office/drawing/2017/model3d" xmlns:o="urn:schemas-microsoft-com:office:office" xmlns:r="http://schemas.openxmlformats.org/officeDocument/2006/relationships" xmlns:m="http://schemas.openxmlformats.org/officeDocument/2006/math" xmlns:v="urn:schemas-microsoft-com:vml" xmlns:wp14="http://schemas.microsoft.com/office/word/2010/wordprocessingDrawing" xmlns:wp="http://schemas.openxmlformats.org/drawingml/2006/wordprocessingDrawing" xmlns:w10="urn:schemas-microsoft-com:office:word" xmlns:w="http://schemas.openxmlformats.org/wordprocessingml/2006/main" xmlns:w14="http://schemas.microsoft.com/office/word/2010/wordml" xmlns:w15="http://schemas.microsoft.com/office/word/2012/wordml" xmlns:w16cex="http://schemas.microsoft.com/office/word/2018/wordml/cex" xmlns:w16cid="http://schemas.microsoft.com/office/word/2016/wordml/cid" xmlns:w16="http://schemas.microsoft.com/office/word/2018/wordml" xmlns:w16se="http://schemas.microsoft.com/office/word/2015/wordml/symex" xmlns:wpg="http://schemas.microsoft.com/office/word/2010/wordprocessingGroup" xmlns:wpi="http://schemas.microsoft.com/office/word/2010/wordprocessingInk" xmlns:wne="http://schemas.microsoft.com/office/word/2006/wordml" xmlns:wps="http://schemas.microsoft.com/office/word/2010/wordprocessingShape" mc:Ignorable="w14 w15 w16se w16cid w16 w16cex wp14">
+<w:numbering xmlns:wpc="http://schemas.microsoft.com/office/word/2010/wordprocessingCanvas" xmlns:cx="http://schemas.microsoft.com/office/drawing/2014/chartex" xmlns:cx1="http://schemas.microsoft.com/office/drawing/2015/9/8/chartex" xmlns:cx2="http://schemas.microsoft.com/office/drawing/2015/10/21/chartex" xmlns:cx3="http://schemas.microsoft.com/office/drawing/2016/5/9/chartex" xmlns:cx4="http://schemas.microsoft.com/office/drawing/2016/5/10/chartex" xmlns:cx5="http://schemas.microsoft.com/office/drawing/2016/5/11/chartex" xmlns:cx6="http://schemas.microsoft.com/office/drawing/2016/5/12/chartex" xmlns:cx7="http://schemas.microsoft.com/office/drawing/2016/5/13/chartex" xmlns:cx8="http://schemas.microsoft.com/office/drawing/2016/5/14/chartex" xmlns:mc="http://schemas.openxmlformats.org/markup-compatibility/2006" xmlns:aink="http://schemas.microsoft.com/office/drawing/2016/ink" xmlns:am3d="http://schemas.microsoft.com/office/drawing/2017/model3d" xmlns:o="urn:schemas-microsoft-com:office:office" xmlns:r="http://schemas.openxmlformats.org/officeDocument/2006/relationships" xmlns:m="http://schemas.openxmlformats.org/officeDocument/2006/math" xmlns:v="urn:schemas-microsoft-com:vml" xmlns:wp14="http://schemas.microsoft.com/office/word/2010/wordprocessingDrawing" xmlns:wp="http://schemas.openxmlformats.org/drawingml/2006/wordprocessingDrawing" xmlns:w10="urn:schemas-microsoft-com:office:word" xmlns:w="http://schemas.openxmlformats.org/wordprocessingml/2006/main" xmlns:w14="http://schemas.microsoft.com/office/word/2010/wordml" xmlns:w15="http://schemas.microsoft.com/office/word/2012/wordml" xmlns:w16cex="http://schemas.microsoft.com/office/word/2018/wordml/cex" xmlns:w16cid="http://schemas.microsoft.com/office/word/2016/wordml/cid" xmlns:w16="http://schemas.microsoft.com/office/word/2018/wordml" xmlns:w16sdtdh="http://schemas.microsoft.com/office/word/2020/wordml/sdtdatahash" xmlns:w16se="http://schemas.microsoft.com/office/word/2015/wordml/symex" xmlns:wpg="http://schemas.microsoft.com/office/word/2010/wordprocessingGroup" xmlns:wpi="http://schemas.microsoft.com/office/word/2010/wordprocessingInk" xmlns:wne="http://schemas.microsoft.com/office/word/2006/wordml" xmlns:wps="http://schemas.microsoft.com/office/word/2010/wordprocessingShape" mc:Ignorable="w14 w15 w16se w16cid w16 w16cex w16sdtdh wp14">
   <w:abstractNum w:abstractNumId="0" w15:restartNumberingAfterBreak="0">
     <w:nsid w:val="01A541FB"/>
     <w:multiLevelType w:val="hybridMultilevel"/>
@@ -420,7 +420,7 @@
 </file>
 
 <file path=word/styles.xml><?xml version="1.0" encoding="utf-8"?>
-<w:styles xmlns:mc="http://schemas.openxmlformats.org/markup-compatibility/2006" xmlns:r="http://schemas.openxmlformats.org/officeDocument/2006/relationships" xmlns:w="http://schemas.openxmlformats.org/wordprocessingml/2006/main" xmlns:w14="http://schemas.microsoft.com/office/word/2010/wordml" xmlns:w15="http://schemas.microsoft.com/office/word/2012/wordml" xmlns:w16cex="http://schemas.microsoft.com/office/word/2018/wordml/cex" xmlns:w16cid="http://schemas.microsoft.com/office/word/2016/wordml/cid" xmlns:w16="http://schemas.microsoft.com/office/word/2018/wordml" xmlns:w16se="http://schemas.microsoft.com/office/word/2015/wordml/symex" mc:Ignorable="w14 w15 w16se w16cid w16 w16cex">
+<w:styles xmlns:mc="http://schemas.openxmlformats.org/markup-compatibility/2006" xmlns:r="http://schemas.openxmlformats.org/officeDocument/2006/relationships" xmlns:w="http://schemas.openxmlformats.org/wordprocessingml/2006/main" xmlns:w14="http://schemas.microsoft.com/office/word/2010/wordml" xmlns:w15="http://schemas.microsoft.com/office/word/2012/wordml" xmlns:w16cex="http://schemas.microsoft.com/office/word/2018/wordml/cex" xmlns:w16cid="http://schemas.microsoft.com/office/word/2016/wordml/cid" xmlns:w16="http://schemas.microsoft.com/office/word/2018/wordml" xmlns:w16sdtdh="http://schemas.microsoft.com/office/word/2020/wordml/sdtdatahash" xmlns:w16se="http://schemas.microsoft.com/office/word/2015/wordml/symex" mc:Ignorable="w14 w15 w16se w16cid w16 w16cex w16sdtdh">
   <w:docDefaults>
     <w:rPrDefault>
       <w:rPr>

</xml_diff>

<commit_message>
Début de matériel et méthodes
</commit_message>
<xml_diff>
--- a/Projet.docx
+++ b/Projet.docx
@@ -37,7 +37,15 @@
         <w:pStyle w:val="Titre2"/>
       </w:pPr>
       <w:r>
-        <w:t xml:space="preserve">Julia von Grafenstein et Virginie Noël </w:t>
+        <w:t xml:space="preserve">Julia von </w:t>
+      </w:r>
+      <w:proofErr w:type="spellStart"/>
+      <w:r>
+        <w:t>Grafenstein</w:t>
+      </w:r>
+      <w:proofErr w:type="spellEnd"/>
+      <w:r>
+        <w:t xml:space="preserve"> et Virginie Noël </w:t>
       </w:r>
     </w:p>
     <w:p>
@@ -287,7 +295,68 @@
         <w:t xml:space="preserve">Manipulation des données </w:t>
       </w:r>
     </w:p>
-    <w:p/>
+    <w:p>
+      <w:pPr>
+        <w:jc w:val="both"/>
+      </w:pPr>
+      <w:r>
+        <w:t xml:space="preserve">Les scores de conservation des acides aminés (score </w:t>
+      </w:r>
+      <w:proofErr w:type="spellStart"/>
+      <w:r>
+        <w:t>consurf</w:t>
+      </w:r>
+      <w:proofErr w:type="spellEnd"/>
+      <w:r>
+        <w:t xml:space="preserve">) ont été obtenus grâce au site </w:t>
+      </w:r>
+      <w:hyperlink r:id="rId9" w:history="1">
+        <w:r>
+          <w:rPr>
+            <w:rStyle w:val="Lienhypertexte"/>
+          </w:rPr>
+          <w:t>https://consurf.tau.ac.il/</w:t>
+        </w:r>
+      </w:hyperlink>
+      <w:r>
+        <w:t>.</w:t>
+      </w:r>
+      <w:r>
+        <w:t xml:space="preserve"> Les paramètres n’ont pas été modifiés.</w:t>
+      </w:r>
+    </w:p>
+    <w:p>
+      <w:pPr>
+        <w:jc w:val="both"/>
+      </w:pPr>
+      <w:r>
+        <w:t xml:space="preserve">Le script Python écrit lors des cours pour générer les fichiers csv de la séance 2 a été remanié et réutilisé pour obtenir des fichiers similaires pour chaque monomère. </w:t>
+      </w:r>
+      <w:r>
+        <w:t>Les fichiers obtenus</w:t>
+      </w:r>
+      <w:r>
+        <w:t xml:space="preserve"> contiennent des informations sur la taille de la surface et de l’interface, leur composition en acides aminés et </w:t>
+      </w:r>
+      <w:r>
+        <w:t>le nombre des</w:t>
+      </w:r>
+      <w:r>
+        <w:t xml:space="preserve"> type</w:t>
+      </w:r>
+      <w:r>
+        <w:t>s d’acides aminés</w:t>
+      </w:r>
+      <w:r>
+        <w:t xml:space="preserve"> hydrophobe</w:t>
+      </w:r>
+      <w:r>
+        <w:t>s</w:t>
+      </w:r>
+      <w:r>
+        <w:t>, polaires ou chargés.</w:t>
+      </w:r>
+    </w:p>
     <w:p>
       <w:pPr>
         <w:pStyle w:val="Titre1"/>
@@ -1467,6 +1536,29 @@
       <w:contextualSpacing/>
     </w:pPr>
   </w:style>
+  <w:style w:type="character" w:styleId="Lienhypertexte">
+    <w:name w:val="Hyperlink"/>
+    <w:basedOn w:val="Policepardfaut"/>
+    <w:uiPriority w:val="99"/>
+    <w:unhideWhenUsed/>
+    <w:rsid w:val="000C061F"/>
+    <w:rPr>
+      <w:color w:val="0563C1" w:themeColor="hyperlink"/>
+      <w:u w:val="single"/>
+    </w:rPr>
+  </w:style>
+  <w:style w:type="character" w:styleId="Mentionnonrsolue">
+    <w:name w:val="Unresolved Mention"/>
+    <w:basedOn w:val="Policepardfaut"/>
+    <w:uiPriority w:val="99"/>
+    <w:semiHidden/>
+    <w:unhideWhenUsed/>
+    <w:rsid w:val="000C061F"/>
+    <w:rPr>
+      <w:color w:val="605E5C"/>
+      <w:shd w:val="clear" w:color="auto" w:fill="E1DFDD"/>
+    </w:rPr>
+  </w:style>
 </w:styles>
 </file>
 

</xml_diff>

<commit_message>
Ajout intro et données
</commit_message>
<xml_diff>
--- a/Projet.docx
+++ b/Projet.docx
@@ -1,6 +1,6 @@
 
 <file path=word/document.xml><?xml version="1.0" encoding="utf-8"?>
-<w:document xmlns:wpc="http://schemas.microsoft.com/office/word/2010/wordprocessingCanvas" xmlns:cx="http://schemas.microsoft.com/office/drawing/2014/chartex" xmlns:cx1="http://schemas.microsoft.com/office/drawing/2015/9/8/chartex" xmlns:cx2="http://schemas.microsoft.com/office/drawing/2015/10/21/chartex" xmlns:cx3="http://schemas.microsoft.com/office/drawing/2016/5/9/chartex" xmlns:cx4="http://schemas.microsoft.com/office/drawing/2016/5/10/chartex" xmlns:cx5="http://schemas.microsoft.com/office/drawing/2016/5/11/chartex" xmlns:cx6="http://schemas.microsoft.com/office/drawing/2016/5/12/chartex" xmlns:cx7="http://schemas.microsoft.com/office/drawing/2016/5/13/chartex" xmlns:cx8="http://schemas.microsoft.com/office/drawing/2016/5/14/chartex" xmlns:mc="http://schemas.openxmlformats.org/markup-compatibility/2006" xmlns:aink="http://schemas.microsoft.com/office/drawing/2016/ink" xmlns:am3d="http://schemas.microsoft.com/office/drawing/2017/model3d" xmlns:o="urn:schemas-microsoft-com:office:office" xmlns:r="http://schemas.openxmlformats.org/officeDocument/2006/relationships" xmlns:m="http://schemas.openxmlformats.org/officeDocument/2006/math" xmlns:v="urn:schemas-microsoft-com:vml" xmlns:wp14="http://schemas.microsoft.com/office/word/2010/wordprocessingDrawing" xmlns:wp="http://schemas.openxmlformats.org/drawingml/2006/wordprocessingDrawing" xmlns:w10="urn:schemas-microsoft-com:office:word" xmlns:w="http://schemas.openxmlformats.org/wordprocessingml/2006/main" xmlns:w14="http://schemas.microsoft.com/office/word/2010/wordml" xmlns:w15="http://schemas.microsoft.com/office/word/2012/wordml" xmlns:w16cex="http://schemas.microsoft.com/office/word/2018/wordml/cex" xmlns:w16cid="http://schemas.microsoft.com/office/word/2016/wordml/cid" xmlns:w16="http://schemas.microsoft.com/office/word/2018/wordml" xmlns:w16sdtdh="http://schemas.microsoft.com/office/word/2020/wordml/sdtdatahash" xmlns:w16se="http://schemas.microsoft.com/office/word/2015/wordml/symex" xmlns:wpg="http://schemas.microsoft.com/office/word/2010/wordprocessingGroup" xmlns:wpi="http://schemas.microsoft.com/office/word/2010/wordprocessingInk" xmlns:wne="http://schemas.microsoft.com/office/word/2006/wordml" xmlns:wps="http://schemas.microsoft.com/office/word/2010/wordprocessingShape" mc:Ignorable="w14 w15 w16se w16cid w16 w16cex w16sdtdh wp14">
+<w:document xmlns:wpc="http://schemas.microsoft.com/office/word/2010/wordprocessingCanvas" xmlns:cx="http://schemas.microsoft.com/office/drawing/2014/chartex" xmlns:cx1="http://schemas.microsoft.com/office/drawing/2015/9/8/chartex" xmlns:cx2="http://schemas.microsoft.com/office/drawing/2015/10/21/chartex" xmlns:cx3="http://schemas.microsoft.com/office/drawing/2016/5/9/chartex" xmlns:cx4="http://schemas.microsoft.com/office/drawing/2016/5/10/chartex" xmlns:cx5="http://schemas.microsoft.com/office/drawing/2016/5/11/chartex" xmlns:cx6="http://schemas.microsoft.com/office/drawing/2016/5/12/chartex" xmlns:cx7="http://schemas.microsoft.com/office/drawing/2016/5/13/chartex" xmlns:cx8="http://schemas.microsoft.com/office/drawing/2016/5/14/chartex" xmlns:mc="http://schemas.openxmlformats.org/markup-compatibility/2006" xmlns:aink="http://schemas.microsoft.com/office/drawing/2016/ink" xmlns:am3d="http://schemas.microsoft.com/office/drawing/2017/model3d" xmlns:o="urn:schemas-microsoft-com:office:office" xmlns:r="http://schemas.openxmlformats.org/officeDocument/2006/relationships" xmlns:m="http://schemas.openxmlformats.org/officeDocument/2006/math" xmlns:v="urn:schemas-microsoft-com:vml" xmlns:wp14="http://schemas.microsoft.com/office/word/2010/wordprocessingDrawing" xmlns:wp="http://schemas.openxmlformats.org/drawingml/2006/wordprocessingDrawing" xmlns:w10="urn:schemas-microsoft-com:office:word" xmlns:w="http://schemas.openxmlformats.org/wordprocessingml/2006/main" xmlns:w14="http://schemas.microsoft.com/office/word/2010/wordml" xmlns:w15="http://schemas.microsoft.com/office/word/2012/wordml" xmlns:w16cex="http://schemas.microsoft.com/office/word/2018/wordml/cex" xmlns:w16cid="http://schemas.microsoft.com/office/word/2016/wordml/cid" xmlns:w16="http://schemas.microsoft.com/office/word/2018/wordml" xmlns:w16se="http://schemas.microsoft.com/office/word/2015/wordml/symex" xmlns:wpg="http://schemas.microsoft.com/office/word/2010/wordprocessingGroup" xmlns:wpi="http://schemas.microsoft.com/office/word/2010/wordprocessingInk" xmlns:wne="http://schemas.microsoft.com/office/word/2006/wordml" xmlns:wps="http://schemas.microsoft.com/office/word/2010/wordprocessingShape" mc:Ignorable="w14 w15 w16se w16cid w16 w16cex wp14">
   <w:body>
     <w:p>
       <w:pPr>
@@ -37,15 +37,7 @@
         <w:pStyle w:val="Titre2"/>
       </w:pPr>
       <w:r>
-        <w:t xml:space="preserve">Julia von </w:t>
-      </w:r>
-      <w:proofErr w:type="spellStart"/>
-      <w:r>
-        <w:t>Grafenstein</w:t>
-      </w:r>
-      <w:proofErr w:type="spellEnd"/>
-      <w:r>
-        <w:t xml:space="preserve"> et Virginie Noël </w:t>
+        <w:t xml:space="preserve">Julia von Grafenstein et Virginie Noël </w:t>
       </w:r>
     </w:p>
     <w:p>
@@ -89,7 +81,7 @@
                     <pic:cNvPicPr/>
                   </pic:nvPicPr>
                   <pic:blipFill rotWithShape="1">
-                    <a:blip r:embed="rId5"/>
+                    <a:blip r:embed="rId6"/>
                     <a:srcRect l="22980" t="28651" r="39113" b="7712"/>
                     <a:stretch/>
                   </pic:blipFill>
@@ -160,10 +152,10 @@
                     <pic:cNvPicPr/>
                   </pic:nvPicPr>
                   <pic:blipFill>
-                    <a:blip r:embed="rId6">
+                    <a:blip r:embed="rId7">
                       <a:extLst>
                         <a:ext uri="{96DAC541-7B7A-43D3-8B79-37D633B846F1}">
-                          <asvg:svgBlip xmlns:asvg="http://schemas.microsoft.com/office/drawing/2016/SVG/main" r:embed="rId7"/>
+                          <asvg:svgBlip xmlns:asvg="http://schemas.microsoft.com/office/drawing/2016/SVG/main" r:embed="rId8"/>
                         </a:ext>
                       </a:extLst>
                     </a:blip>
@@ -224,7 +216,7 @@
                     </pic:cNvPicPr>
                   </pic:nvPicPr>
                   <pic:blipFill>
-                    <a:blip r:embed="rId8">
+                    <a:blip r:embed="rId9">
                       <a:extLst>
                         <a:ext uri="{28A0092B-C50C-407E-A947-70E740481C1C}">
                           <a14:useLocalDpi xmlns:a14="http://schemas.microsoft.com/office/drawing/2010/main" val="0"/>
@@ -270,6 +262,334 @@
         <w:t>INTRODUCTION</w:t>
       </w:r>
     </w:p>
+    <w:p>
+      <w:pPr>
+        <w:autoSpaceDE w:val="0"/>
+        <w:autoSpaceDN w:val="0"/>
+        <w:adjustRightInd w:val="0"/>
+        <w:spacing w:after="0" w:line="240" w:lineRule="auto"/>
+        <w:rPr>
+          <w:rFonts w:ascii="Comic Sans MS" w:hAnsi="Comic Sans MS" w:cs="TimesNewRomanPSMT"/>
+        </w:rPr>
+      </w:pPr>
+    </w:p>
+    <w:p>
+      <w:pPr>
+        <w:autoSpaceDE w:val="0"/>
+        <w:autoSpaceDN w:val="0"/>
+        <w:adjustRightInd w:val="0"/>
+        <w:spacing w:after="0" w:line="240" w:lineRule="auto"/>
+        <w:rPr>
+          <w:rFonts w:ascii="Comic Sans MS" w:hAnsi="Comic Sans MS" w:cs="TimesNewRomanPSMT"/>
+        </w:rPr>
+      </w:pPr>
+    </w:p>
+    <w:p>
+      <w:pPr>
+        <w:autoSpaceDE w:val="0"/>
+        <w:autoSpaceDN w:val="0"/>
+        <w:adjustRightInd w:val="0"/>
+        <w:spacing w:after="0" w:line="240" w:lineRule="auto"/>
+      </w:pPr>
+      <w:r>
+        <w:t xml:space="preserve">Un </w:t>
+      </w:r>
+      <w:r>
+        <w:t>homéomère</w:t>
+      </w:r>
+      <w:r>
+        <w:t xml:space="preserve"> peut être décrit comme une </w:t>
+      </w:r>
+      <w:r>
+        <w:t>structure</w:t>
+      </w:r>
+      <w:r>
+        <w:t xml:space="preserve"> </w:t>
+      </w:r>
+      <w:r>
+        <w:t>quaternaire</w:t>
+      </w:r>
+      <w:r>
+        <w:t xml:space="preserve"> </w:t>
+      </w:r>
+      <w:r>
+        <w:t>protéique</w:t>
+      </w:r>
+      <w:r>
+        <w:t xml:space="preserve"> forme par un groupe d’une </w:t>
+      </w:r>
+      <w:r>
+        <w:t>protéine</w:t>
+      </w:r>
+      <w:r>
+        <w:t xml:space="preserve"> se liant à des copies d’elle-même</w:t>
+      </w:r>
+      <w:r>
+        <w:t xml:space="preserve">, et on peut l’observer dans les 60% des structures </w:t>
+      </w:r>
+      <w:r>
+        <w:t>quaternaire</w:t>
+      </w:r>
+      <w:r>
+        <w:t xml:space="preserve"> </w:t>
+      </w:r>
+      <w:r>
+        <w:t>protéiques</w:t>
+      </w:r>
+      <w:r>
+        <w:t xml:space="preserve"> connu. Malgré cette </w:t>
+      </w:r>
+      <w:r>
+        <w:t>prévalence</w:t>
+      </w:r>
+      <w:r>
+        <w:t xml:space="preserve">, tout n’est pas connu sur les mécanismes d’évolutions menant à la </w:t>
+      </w:r>
+      <w:r>
+        <w:t>création</w:t>
+      </w:r>
+      <w:r>
+        <w:t xml:space="preserve"> des </w:t>
+      </w:r>
+      <w:r>
+        <w:t>homéomères</w:t>
+      </w:r>
+      <w:r>
+        <w:t xml:space="preserve">. </w:t>
+      </w:r>
+    </w:p>
+    <w:p>
+      <w:pPr>
+        <w:autoSpaceDE w:val="0"/>
+        <w:autoSpaceDN w:val="0"/>
+        <w:adjustRightInd w:val="0"/>
+        <w:spacing w:after="0" w:line="240" w:lineRule="auto"/>
+      </w:pPr>
+    </w:p>
+    <w:p>
+      <w:pPr>
+        <w:autoSpaceDE w:val="0"/>
+        <w:autoSpaceDN w:val="0"/>
+        <w:adjustRightInd w:val="0"/>
+        <w:spacing w:after="0" w:line="240" w:lineRule="auto"/>
+      </w:pPr>
+      <w:r>
+        <w:t xml:space="preserve">Un article publie par Levy et all en 2008 </w:t>
+      </w:r>
+      <w:r>
+        <w:t>à</w:t>
+      </w:r>
+      <w:r>
+        <w:t xml:space="preserve"> tenter d’explorer cette dernière question avec une analyse de plus de 2000 </w:t>
+      </w:r>
+      <w:r>
+        <w:t>différentes</w:t>
+      </w:r>
+      <w:r>
+        <w:t xml:space="preserve"> structures. </w:t>
+      </w:r>
+      <w:r>
+        <w:t>Entre autres</w:t>
+      </w:r>
+      <w:r>
+        <w:t xml:space="preserve"> elle traite sur les </w:t>
+      </w:r>
+      <w:r>
+        <w:t>tétramères</w:t>
+      </w:r>
+      <w:r>
+        <w:t xml:space="preserve">, des </w:t>
+      </w:r>
+      <w:r>
+        <w:t>homéomères</w:t>
+      </w:r>
+      <w:r>
+        <w:t xml:space="preserve"> composés de 4 sous-unités et </w:t>
+      </w:r>
+      <w:r>
+        <w:t>dimères</w:t>
+      </w:r>
+      <w:r>
+        <w:t>, avec 2 sous-unités.</w:t>
+      </w:r>
+    </w:p>
+    <w:p>
+      <w:pPr>
+        <w:autoSpaceDE w:val="0"/>
+        <w:autoSpaceDN w:val="0"/>
+        <w:adjustRightInd w:val="0"/>
+        <w:spacing w:after="0" w:line="240" w:lineRule="auto"/>
+      </w:pPr>
+    </w:p>
+    <w:p>
+      <w:pPr>
+        <w:autoSpaceDE w:val="0"/>
+        <w:autoSpaceDN w:val="0"/>
+        <w:adjustRightInd w:val="0"/>
+        <w:spacing w:after="0" w:line="240" w:lineRule="auto"/>
+      </w:pPr>
+      <w:r>
+        <w:t>Vu les propositions de l’</w:t>
+      </w:r>
+      <w:r>
+        <w:t>évolution</w:t>
+      </w:r>
+      <w:r>
+        <w:t xml:space="preserve"> a temps biparti des </w:t>
+      </w:r>
+      <w:r>
+        <w:t xml:space="preserve">tétramères </w:t>
+      </w:r>
+      <w:r>
+        <w:t xml:space="preserve">que fait l’article de </w:t>
+      </w:r>
+      <w:r>
+        <w:t>modelé</w:t>
+      </w:r>
+      <w:r>
+        <w:t xml:space="preserve"> de la </w:t>
+      </w:r>
+      <w:r>
+        <w:t>création</w:t>
+      </w:r>
+      <w:r>
+        <w:t xml:space="preserve"> </w:t>
+      </w:r>
+      <w:r>
+        <w:t>successive</w:t>
+      </w:r>
+      <w:r>
+        <w:t xml:space="preserve"> et non </w:t>
+      </w:r>
+      <w:r>
+        <w:t>simultanés</w:t>
+      </w:r>
+      <w:r>
+        <w:t xml:space="preserve"> de deux types d’interfaces de, on peut se demander si ces deux types d’interfaces, qu’on </w:t>
+      </w:r>
+      <w:r>
+        <w:t>nommera</w:t>
+      </w:r>
+      <w:r>
+        <w:t xml:space="preserve"> </w:t>
+      </w:r>
+      <w:r>
+        <w:t>ancestrale</w:t>
+      </w:r>
+      <w:r>
+        <w:t xml:space="preserve"> et récente selon leur temps d’appariations, ont </w:t>
+      </w:r>
+      <w:commentRangeStart w:id="0"/>
+      <w:r>
+        <w:t xml:space="preserve">des propriétés différentes et si oui permettent </w:t>
+      </w:r>
+      <w:r>
+        <w:t>-elle</w:t>
+      </w:r>
+      <w:r>
+        <w:t xml:space="preserve"> de comprendre les déterminants structuraux ayant permis l'émergence des premiers dimères puis des tétramères ? </w:t>
+      </w:r>
+      <w:commentRangeEnd w:id="0"/>
+      <w:r>
+        <w:commentReference w:id="0"/>
+      </w:r>
+    </w:p>
+    <w:p>
+      <w:pPr>
+        <w:autoSpaceDE w:val="0"/>
+        <w:autoSpaceDN w:val="0"/>
+        <w:adjustRightInd w:val="0"/>
+        <w:spacing w:after="0" w:line="240" w:lineRule="auto"/>
+      </w:pPr>
+      <w:r>
+        <w:t xml:space="preserve"> </w:t>
+      </w:r>
+    </w:p>
+    <w:p>
+      <w:pPr>
+        <w:autoSpaceDE w:val="0"/>
+        <w:autoSpaceDN w:val="0"/>
+        <w:adjustRightInd w:val="0"/>
+        <w:spacing w:after="0" w:line="240" w:lineRule="auto"/>
+      </w:pPr>
+      <w:r>
+        <w:t xml:space="preserve">On tentera le long de ce rapport d’explorer ces </w:t>
+      </w:r>
+      <w:r>
+        <w:t>interrogations</w:t>
+      </w:r>
+      <w:r>
+        <w:t xml:space="preserve">, avec d’abords </w:t>
+      </w:r>
+      <w:r>
+        <w:t>une description</w:t>
+      </w:r>
+      <w:r>
+        <w:t xml:space="preserve"> des données utilisés, </w:t>
+      </w:r>
+      <w:r>
+        <w:t>manipulations employées</w:t>
+      </w:r>
+      <w:r>
+        <w:t xml:space="preserve"> sur ces données pour montre les propriétés, et comment ces dernières ont été analyser. Ensuite, avec </w:t>
+      </w:r>
+      <w:r>
+        <w:t>une description</w:t>
+      </w:r>
+      <w:r>
+        <w:t xml:space="preserve"> des résultats de l’analyse, suivi par une </w:t>
+      </w:r>
+      <w:r>
+        <w:t xml:space="preserve">interprétation et finalement une conclusion. </w:t>
+      </w:r>
+    </w:p>
+    <w:p>
+      <w:pPr>
+        <w:autoSpaceDE w:val="0"/>
+        <w:autoSpaceDN w:val="0"/>
+        <w:adjustRightInd w:val="0"/>
+        <w:spacing w:after="0" w:line="240" w:lineRule="auto"/>
+        <w:rPr>
+          <w:rFonts w:ascii="Comic Sans MS" w:hAnsi="Comic Sans MS" w:cs="TimesNewRomanPSMT"/>
+        </w:rPr>
+      </w:pPr>
+    </w:p>
+    <w:p>
+      <w:pPr>
+        <w:autoSpaceDE w:val="0"/>
+        <w:autoSpaceDN w:val="0"/>
+        <w:adjustRightInd w:val="0"/>
+        <w:spacing w:after="0" w:line="240" w:lineRule="auto"/>
+        <w:rPr>
+          <w:rFonts w:ascii="Comic Sans MS" w:hAnsi="Comic Sans MS" w:cs="TimesNewRomanPSMT"/>
+        </w:rPr>
+      </w:pPr>
+    </w:p>
+    <w:p>
+      <w:pPr>
+        <w:autoSpaceDE w:val="0"/>
+        <w:autoSpaceDN w:val="0"/>
+        <w:adjustRightInd w:val="0"/>
+        <w:spacing w:after="0" w:line="240" w:lineRule="auto"/>
+        <w:rPr>
+          <w:rFonts w:ascii="Comic Sans MS" w:hAnsi="Comic Sans MS" w:cs="TimesNewRomanPSMT"/>
+        </w:rPr>
+      </w:pPr>
+    </w:p>
+    <w:p>
+      <w:pPr>
+        <w:rPr>
+          <w:rFonts w:ascii="Comic Sans MS" w:hAnsi="Comic Sans MS" w:cs="TimesNewRomanPSMT"/>
+        </w:rPr>
+      </w:pPr>
+    </w:p>
+    <w:p>
+      <w:pPr>
+        <w:rPr>
+          <w:rFonts w:ascii="TimesNewRomanPSMT" w:hAnsi="TimesNewRomanPSMT" w:cs="TimesNewRomanPSMT"/>
+        </w:rPr>
+      </w:pPr>
+    </w:p>
     <w:p/>
     <w:p>
       <w:pPr>
@@ -287,6 +607,18 @@
         <w:t>Données</w:t>
       </w:r>
     </w:p>
+    <w:p/>
+    <w:p>
+      <w:r>
+        <w:t xml:space="preserve">Le jeu de données utilisé est compose de structures sous le format PDB 21 couples d’homologues homéomeres,composés d’un dimére et d’un tretamere. Avec les données structurales, aussi est fourni sous la forme d’un bfactor prenant les valeurs 0, 1 et 2  si les acides amines appartient a une interface et si oui si elle correspond au type récentes ou ancestrale. </w:t>
+      </w:r>
+    </w:p>
+    <w:p>
+      <w:r>
+        <w:t>[capture d’encran]</w:t>
+      </w:r>
+    </w:p>
+    <w:p/>
     <w:p>
       <w:pPr>
         <w:pStyle w:val="Titre2"/>
@@ -300,17 +632,9 @@
         <w:jc w:val="both"/>
       </w:pPr>
       <w:r>
-        <w:t xml:space="preserve">Les scores de conservation des acides aminés (score </w:t>
-      </w:r>
-      <w:proofErr w:type="spellStart"/>
-      <w:r>
-        <w:t>consurf</w:t>
-      </w:r>
-      <w:proofErr w:type="spellEnd"/>
-      <w:r>
-        <w:t xml:space="preserve">) ont été obtenus grâce au site </w:t>
-      </w:r>
-      <w:hyperlink r:id="rId9" w:history="1">
+        <w:t xml:space="preserve">Les scores de conservation des acides aminés (score consurf) ont été obtenus grâce au site </w:t>
+      </w:r>
+      <w:hyperlink r:id="rId14" w:history="1">
         <w:r>
           <w:rPr>
             <w:rStyle w:val="Lienhypertexte"/>
@@ -336,7 +660,11 @@
         <w:t>Les fichiers obtenus</w:t>
       </w:r>
       <w:r>
-        <w:t xml:space="preserve"> contiennent des informations sur la taille de la surface et de l’interface, leur composition en acides aminés et </w:t>
+        <w:t xml:space="preserve"> contiennent des </w:t>
+      </w:r>
+      <w:r>
+        <w:lastRenderedPageBreak/>
+        <w:t xml:space="preserve">informations sur la taille de la surface et de l’interface, leur composition en acides aminés et </w:t>
       </w:r>
       <w:r>
         <w:t>le nombre des</w:t>
@@ -391,8 +719,47 @@
 </w:document>
 </file>
 
+<file path=word/comments.xml><?xml version="1.0" encoding="utf-8"?>
+<w:comments xmlns:wpc="http://schemas.microsoft.com/office/word/2010/wordprocessingCanvas" xmlns:cx="http://schemas.microsoft.com/office/drawing/2014/chartex" xmlns:cx1="http://schemas.microsoft.com/office/drawing/2015/9/8/chartex" xmlns:cx2="http://schemas.microsoft.com/office/drawing/2015/10/21/chartex" xmlns:cx3="http://schemas.microsoft.com/office/drawing/2016/5/9/chartex" xmlns:cx4="http://schemas.microsoft.com/office/drawing/2016/5/10/chartex" xmlns:cx5="http://schemas.microsoft.com/office/drawing/2016/5/11/chartex" xmlns:cx6="http://schemas.microsoft.com/office/drawing/2016/5/12/chartex" xmlns:cx7="http://schemas.microsoft.com/office/drawing/2016/5/13/chartex" xmlns:cx8="http://schemas.microsoft.com/office/drawing/2016/5/14/chartex" xmlns:mc="http://schemas.openxmlformats.org/markup-compatibility/2006" xmlns:aink="http://schemas.microsoft.com/office/drawing/2016/ink" xmlns:am3d="http://schemas.microsoft.com/office/drawing/2017/model3d" xmlns:o="urn:schemas-microsoft-com:office:office" xmlns:r="http://schemas.openxmlformats.org/officeDocument/2006/relationships" xmlns:m="http://schemas.openxmlformats.org/officeDocument/2006/math" xmlns:v="urn:schemas-microsoft-com:vml" xmlns:wp14="http://schemas.microsoft.com/office/word/2010/wordprocessingDrawing" xmlns:wp="http://schemas.openxmlformats.org/drawingml/2006/wordprocessingDrawing" xmlns:w10="urn:schemas-microsoft-com:office:word" xmlns:w="http://schemas.openxmlformats.org/wordprocessingml/2006/main" xmlns:w14="http://schemas.microsoft.com/office/word/2010/wordml" xmlns:w15="http://schemas.microsoft.com/office/word/2012/wordml" xmlns:w16cex="http://schemas.microsoft.com/office/word/2018/wordml/cex" xmlns:w16cid="http://schemas.microsoft.com/office/word/2016/wordml/cid" xmlns:w16="http://schemas.microsoft.com/office/word/2018/wordml" xmlns:w16se="http://schemas.microsoft.com/office/word/2015/wordml/symex" xmlns:wpg="http://schemas.microsoft.com/office/word/2010/wordprocessingGroup" xmlns:wpi="http://schemas.microsoft.com/office/word/2010/wordprocessingInk" xmlns:wne="http://schemas.microsoft.com/office/word/2006/wordml" xmlns:wps="http://schemas.microsoft.com/office/word/2010/wordprocessingShape" mc:Ignorable="w14 w15 w16se w16cid w16 w16cex wp14">
+  <w:comment w:id="0" w:author="Julia Von Grafenstein" w:date="2021-04-20T23:45:00Z" w:initials="JVG">
+    <w:p>
+      <w:pPr>
+        <w:pStyle w:val="Commentaire"/>
+      </w:pPr>
+      <w:r>
+        <w:rPr>
+          <w:rStyle w:val="Marquedecommentaire"/>
+        </w:rPr>
+        <w:annotationRef/>
+      </w:r>
+      <w:r>
+        <w:t>Trouver un moyen de paraphrases</w:t>
+      </w:r>
+    </w:p>
+  </w:comment>
+</w:comments>
+</file>
+
+<file path=word/commentsExtended.xml><?xml version="1.0" encoding="utf-8"?>
+<w15:commentsEx xmlns:wpc="http://schemas.microsoft.com/office/word/2010/wordprocessingCanvas" xmlns:cx="http://schemas.microsoft.com/office/drawing/2014/chartex" xmlns:cx1="http://schemas.microsoft.com/office/drawing/2015/9/8/chartex" xmlns:cx2="http://schemas.microsoft.com/office/drawing/2015/10/21/chartex" xmlns:cx3="http://schemas.microsoft.com/office/drawing/2016/5/9/chartex" xmlns:cx4="http://schemas.microsoft.com/office/drawing/2016/5/10/chartex" xmlns:cx5="http://schemas.microsoft.com/office/drawing/2016/5/11/chartex" xmlns:cx6="http://schemas.microsoft.com/office/drawing/2016/5/12/chartex" xmlns:cx7="http://schemas.microsoft.com/office/drawing/2016/5/13/chartex" xmlns:cx8="http://schemas.microsoft.com/office/drawing/2016/5/14/chartex" xmlns:mc="http://schemas.openxmlformats.org/markup-compatibility/2006" xmlns:aink="http://schemas.microsoft.com/office/drawing/2016/ink" xmlns:am3d="http://schemas.microsoft.com/office/drawing/2017/model3d" xmlns:o="urn:schemas-microsoft-com:office:office" xmlns:r="http://schemas.openxmlformats.org/officeDocument/2006/relationships" xmlns:m="http://schemas.openxmlformats.org/officeDocument/2006/math" xmlns:v="urn:schemas-microsoft-com:vml" xmlns:wp14="http://schemas.microsoft.com/office/word/2010/wordprocessingDrawing" xmlns:wp="http://schemas.openxmlformats.org/drawingml/2006/wordprocessingDrawing" xmlns:w10="urn:schemas-microsoft-com:office:word" xmlns:w="http://schemas.openxmlformats.org/wordprocessingml/2006/main" xmlns:w14="http://schemas.microsoft.com/office/word/2010/wordml" xmlns:w15="http://schemas.microsoft.com/office/word/2012/wordml" xmlns:w16cex="http://schemas.microsoft.com/office/word/2018/wordml/cex" xmlns:w16cid="http://schemas.microsoft.com/office/word/2016/wordml/cid" xmlns:w16="http://schemas.microsoft.com/office/word/2018/wordml" xmlns:w16se="http://schemas.microsoft.com/office/word/2015/wordml/symex" xmlns:wpg="http://schemas.microsoft.com/office/word/2010/wordprocessingGroup" xmlns:wpi="http://schemas.microsoft.com/office/word/2010/wordprocessingInk" xmlns:wne="http://schemas.microsoft.com/office/word/2006/wordml" xmlns:wps="http://schemas.microsoft.com/office/word/2010/wordprocessingShape" mc:Ignorable="w14 w15 w16se w16cid w16 w16cex wp14">
+  <w15:commentEx w15:paraId="745A6608" w15:done="0"/>
+</w15:commentsEx>
+</file>
+
+<file path=word/commentsExtensible.xml><?xml version="1.0" encoding="utf-8"?>
+<w16cex:commentsExtensible xmlns:wpc="http://schemas.microsoft.com/office/word/2010/wordprocessingCanvas" xmlns:cx="http://schemas.microsoft.com/office/drawing/2014/chartex" xmlns:cx1="http://schemas.microsoft.com/office/drawing/2015/9/8/chartex" xmlns:cx2="http://schemas.microsoft.com/office/drawing/2015/10/21/chartex" xmlns:cx3="http://schemas.microsoft.com/office/drawing/2016/5/9/chartex" xmlns:cx4="http://schemas.microsoft.com/office/drawing/2016/5/10/chartex" xmlns:cx5="http://schemas.microsoft.com/office/drawing/2016/5/11/chartex" xmlns:cx6="http://schemas.microsoft.com/office/drawing/2016/5/12/chartex" xmlns:cx7="http://schemas.microsoft.com/office/drawing/2016/5/13/chartex" xmlns:cx8="http://schemas.microsoft.com/office/drawing/2016/5/14/chartex" xmlns:mc="http://schemas.openxmlformats.org/markup-compatibility/2006" xmlns:aink="http://schemas.microsoft.com/office/drawing/2016/ink" xmlns:am3d="http://schemas.microsoft.com/office/drawing/2017/model3d" xmlns:o="urn:schemas-microsoft-com:office:office" xmlns:r="http://schemas.openxmlformats.org/officeDocument/2006/relationships" xmlns:m="http://schemas.openxmlformats.org/officeDocument/2006/math" xmlns:v="urn:schemas-microsoft-com:vml" xmlns:wp14="http://schemas.microsoft.com/office/word/2010/wordprocessingDrawing" xmlns:wp="http://schemas.openxmlformats.org/drawingml/2006/wordprocessingDrawing" xmlns:w10="urn:schemas-microsoft-com:office:word" xmlns:w="http://schemas.openxmlformats.org/wordprocessingml/2006/main" xmlns:w14="http://schemas.microsoft.com/office/word/2010/wordml" xmlns:w15="http://schemas.microsoft.com/office/word/2012/wordml" xmlns:w16cex="http://schemas.microsoft.com/office/word/2018/wordml/cex" xmlns:w16cid="http://schemas.microsoft.com/office/word/2016/wordml/cid" xmlns:w16="http://schemas.microsoft.com/office/word/2018/wordml" xmlns:w16se="http://schemas.microsoft.com/office/word/2015/wordml/symex" xmlns:wpg="http://schemas.microsoft.com/office/word/2010/wordprocessingGroup" xmlns:wpi="http://schemas.microsoft.com/office/word/2010/wordprocessingInk" xmlns:wne="http://schemas.microsoft.com/office/word/2006/wordml" xmlns:wps="http://schemas.microsoft.com/office/word/2010/wordprocessingShape" mc:Ignorable="w14 w15 w16se w16cid w16 w16cex wp14">
+  <w16cex:commentExtensible w16cex:durableId="2429EA59" w16cex:dateUtc="2021-04-20T21:45:00Z"/>
+</w16cex:commentsExtensible>
+</file>
+
+<file path=word/commentsIds.xml><?xml version="1.0" encoding="utf-8"?>
+<w16cid:commentsIds xmlns:wpc="http://schemas.microsoft.com/office/word/2010/wordprocessingCanvas" xmlns:cx="http://schemas.microsoft.com/office/drawing/2014/chartex" xmlns:cx1="http://schemas.microsoft.com/office/drawing/2015/9/8/chartex" xmlns:cx2="http://schemas.microsoft.com/office/drawing/2015/10/21/chartex" xmlns:cx3="http://schemas.microsoft.com/office/drawing/2016/5/9/chartex" xmlns:cx4="http://schemas.microsoft.com/office/drawing/2016/5/10/chartex" xmlns:cx5="http://schemas.microsoft.com/office/drawing/2016/5/11/chartex" xmlns:cx6="http://schemas.microsoft.com/office/drawing/2016/5/12/chartex" xmlns:cx7="http://schemas.microsoft.com/office/drawing/2016/5/13/chartex" xmlns:cx8="http://schemas.microsoft.com/office/drawing/2016/5/14/chartex" xmlns:mc="http://schemas.openxmlformats.org/markup-compatibility/2006" xmlns:aink="http://schemas.microsoft.com/office/drawing/2016/ink" xmlns:am3d="http://schemas.microsoft.com/office/drawing/2017/model3d" xmlns:o="urn:schemas-microsoft-com:office:office" xmlns:r="http://schemas.openxmlformats.org/officeDocument/2006/relationships" xmlns:m="http://schemas.openxmlformats.org/officeDocument/2006/math" xmlns:v="urn:schemas-microsoft-com:vml" xmlns:wp14="http://schemas.microsoft.com/office/word/2010/wordprocessingDrawing" xmlns:wp="http://schemas.openxmlformats.org/drawingml/2006/wordprocessingDrawing" xmlns:w10="urn:schemas-microsoft-com:office:word" xmlns:w="http://schemas.openxmlformats.org/wordprocessingml/2006/main" xmlns:w14="http://schemas.microsoft.com/office/word/2010/wordml" xmlns:w15="http://schemas.microsoft.com/office/word/2012/wordml" xmlns:w16cex="http://schemas.microsoft.com/office/word/2018/wordml/cex" xmlns:w16cid="http://schemas.microsoft.com/office/word/2016/wordml/cid" xmlns:w16="http://schemas.microsoft.com/office/word/2018/wordml" xmlns:w16se="http://schemas.microsoft.com/office/word/2015/wordml/symex" xmlns:wpg="http://schemas.microsoft.com/office/word/2010/wordprocessingGroup" xmlns:wpi="http://schemas.microsoft.com/office/word/2010/wordprocessingInk" xmlns:wne="http://schemas.microsoft.com/office/word/2006/wordml" xmlns:wps="http://schemas.microsoft.com/office/word/2010/wordprocessingShape" mc:Ignorable="w14 w15 w16se w16cid w16 w16cex wp14">
+  <w16cid:commentId w16cid:paraId="745A6608" w16cid:durableId="2429EA59"/>
+</w16cid:commentsIds>
+</file>
+
 <file path=word/numbering.xml><?xml version="1.0" encoding="utf-8"?>
-<w:numbering xmlns:wpc="http://schemas.microsoft.com/office/word/2010/wordprocessingCanvas" xmlns:cx="http://schemas.microsoft.com/office/drawing/2014/chartex" xmlns:cx1="http://schemas.microsoft.com/office/drawing/2015/9/8/chartex" xmlns:cx2="http://schemas.microsoft.com/office/drawing/2015/10/21/chartex" xmlns:cx3="http://schemas.microsoft.com/office/drawing/2016/5/9/chartex" xmlns:cx4="http://schemas.microsoft.com/office/drawing/2016/5/10/chartex" xmlns:cx5="http://schemas.microsoft.com/office/drawing/2016/5/11/chartex" xmlns:cx6="http://schemas.microsoft.com/office/drawing/2016/5/12/chartex" xmlns:cx7="http://schemas.microsoft.com/office/drawing/2016/5/13/chartex" xmlns:cx8="http://schemas.microsoft.com/office/drawing/2016/5/14/chartex" xmlns:mc="http://schemas.openxmlformats.org/markup-compatibility/2006" xmlns:aink="http://schemas.microsoft.com/office/drawing/2016/ink" xmlns:am3d="http://schemas.microsoft.com/office/drawing/2017/model3d" xmlns:o="urn:schemas-microsoft-com:office:office" xmlns:r="http://schemas.openxmlformats.org/officeDocument/2006/relationships" xmlns:m="http://schemas.openxmlformats.org/officeDocument/2006/math" xmlns:v="urn:schemas-microsoft-com:vml" xmlns:wp14="http://schemas.microsoft.com/office/word/2010/wordprocessingDrawing" xmlns:wp="http://schemas.openxmlformats.org/drawingml/2006/wordprocessingDrawing" xmlns:w10="urn:schemas-microsoft-com:office:word" xmlns:w="http://schemas.openxmlformats.org/wordprocessingml/2006/main" xmlns:w14="http://schemas.microsoft.com/office/word/2010/wordml" xmlns:w15="http://schemas.microsoft.com/office/word/2012/wordml" xmlns:w16cex="http://schemas.microsoft.com/office/word/2018/wordml/cex" xmlns:w16cid="http://schemas.microsoft.com/office/word/2016/wordml/cid" xmlns:w16="http://schemas.microsoft.com/office/word/2018/wordml" xmlns:w16sdtdh="http://schemas.microsoft.com/office/word/2020/wordml/sdtdatahash" xmlns:w16se="http://schemas.microsoft.com/office/word/2015/wordml/symex" xmlns:wpg="http://schemas.microsoft.com/office/word/2010/wordprocessingGroup" xmlns:wpi="http://schemas.microsoft.com/office/word/2010/wordprocessingInk" xmlns:wne="http://schemas.microsoft.com/office/word/2006/wordml" xmlns:wps="http://schemas.microsoft.com/office/word/2010/wordprocessingShape" mc:Ignorable="w14 w15 w16se w16cid w16 w16cex w16sdtdh wp14">
+<w:numbering xmlns:wpc="http://schemas.microsoft.com/office/word/2010/wordprocessingCanvas" xmlns:cx="http://schemas.microsoft.com/office/drawing/2014/chartex" xmlns:cx1="http://schemas.microsoft.com/office/drawing/2015/9/8/chartex" xmlns:cx2="http://schemas.microsoft.com/office/drawing/2015/10/21/chartex" xmlns:cx3="http://schemas.microsoft.com/office/drawing/2016/5/9/chartex" xmlns:cx4="http://schemas.microsoft.com/office/drawing/2016/5/10/chartex" xmlns:cx5="http://schemas.microsoft.com/office/drawing/2016/5/11/chartex" xmlns:cx6="http://schemas.microsoft.com/office/drawing/2016/5/12/chartex" xmlns:cx7="http://schemas.microsoft.com/office/drawing/2016/5/13/chartex" xmlns:cx8="http://schemas.microsoft.com/office/drawing/2016/5/14/chartex" xmlns:mc="http://schemas.openxmlformats.org/markup-compatibility/2006" xmlns:aink="http://schemas.microsoft.com/office/drawing/2016/ink" xmlns:am3d="http://schemas.microsoft.com/office/drawing/2017/model3d" xmlns:o="urn:schemas-microsoft-com:office:office" xmlns:r="http://schemas.openxmlformats.org/officeDocument/2006/relationships" xmlns:m="http://schemas.openxmlformats.org/officeDocument/2006/math" xmlns:v="urn:schemas-microsoft-com:vml" xmlns:wp14="http://schemas.microsoft.com/office/word/2010/wordprocessingDrawing" xmlns:wp="http://schemas.openxmlformats.org/drawingml/2006/wordprocessingDrawing" xmlns:w10="urn:schemas-microsoft-com:office:word" xmlns:w="http://schemas.openxmlformats.org/wordprocessingml/2006/main" xmlns:w14="http://schemas.microsoft.com/office/word/2010/wordml" xmlns:w15="http://schemas.microsoft.com/office/word/2012/wordml" xmlns:w16cex="http://schemas.microsoft.com/office/word/2018/wordml/cex" xmlns:w16cid="http://schemas.microsoft.com/office/word/2016/wordml/cid" xmlns:w16="http://schemas.microsoft.com/office/word/2018/wordml" xmlns:w16se="http://schemas.microsoft.com/office/word/2015/wordml/symex" xmlns:wpg="http://schemas.microsoft.com/office/word/2010/wordprocessingGroup" xmlns:wpi="http://schemas.microsoft.com/office/word/2010/wordprocessingInk" xmlns:wne="http://schemas.microsoft.com/office/word/2006/wordml" xmlns:wps="http://schemas.microsoft.com/office/word/2010/wordprocessingShape" mc:Ignorable="w14 w15 w16se w16cid w16 w16cex wp14">
   <w:abstractNum w:abstractNumId="0" w15:restartNumberingAfterBreak="0">
     <w:nsid w:val="01A541FB"/>
     <w:multiLevelType w:val="hybridMultilevel"/>
@@ -488,8 +855,16 @@
 </w:numbering>
 </file>
 
+<file path=word/people.xml><?xml version="1.0" encoding="utf-8"?>
+<w15:people xmlns:wpc="http://schemas.microsoft.com/office/word/2010/wordprocessingCanvas" xmlns:cx="http://schemas.microsoft.com/office/drawing/2014/chartex" xmlns:cx1="http://schemas.microsoft.com/office/drawing/2015/9/8/chartex" xmlns:cx2="http://schemas.microsoft.com/office/drawing/2015/10/21/chartex" xmlns:cx3="http://schemas.microsoft.com/office/drawing/2016/5/9/chartex" xmlns:cx4="http://schemas.microsoft.com/office/drawing/2016/5/10/chartex" xmlns:cx5="http://schemas.microsoft.com/office/drawing/2016/5/11/chartex" xmlns:cx6="http://schemas.microsoft.com/office/drawing/2016/5/12/chartex" xmlns:cx7="http://schemas.microsoft.com/office/drawing/2016/5/13/chartex" xmlns:cx8="http://schemas.microsoft.com/office/drawing/2016/5/14/chartex" xmlns:mc="http://schemas.openxmlformats.org/markup-compatibility/2006" xmlns:aink="http://schemas.microsoft.com/office/drawing/2016/ink" xmlns:am3d="http://schemas.microsoft.com/office/drawing/2017/model3d" xmlns:o="urn:schemas-microsoft-com:office:office" xmlns:r="http://schemas.openxmlformats.org/officeDocument/2006/relationships" xmlns:m="http://schemas.openxmlformats.org/officeDocument/2006/math" xmlns:v="urn:schemas-microsoft-com:vml" xmlns:wp14="http://schemas.microsoft.com/office/word/2010/wordprocessingDrawing" xmlns:wp="http://schemas.openxmlformats.org/drawingml/2006/wordprocessingDrawing" xmlns:w10="urn:schemas-microsoft-com:office:word" xmlns:w="http://schemas.openxmlformats.org/wordprocessingml/2006/main" xmlns:w14="http://schemas.microsoft.com/office/word/2010/wordml" xmlns:w15="http://schemas.microsoft.com/office/word/2012/wordml" xmlns:w16cex="http://schemas.microsoft.com/office/word/2018/wordml/cex" xmlns:w16cid="http://schemas.microsoft.com/office/word/2016/wordml/cid" xmlns:w16="http://schemas.microsoft.com/office/word/2018/wordml" xmlns:w16se="http://schemas.microsoft.com/office/word/2015/wordml/symex" xmlns:wpg="http://schemas.microsoft.com/office/word/2010/wordprocessingGroup" xmlns:wpi="http://schemas.microsoft.com/office/word/2010/wordprocessingInk" xmlns:wne="http://schemas.microsoft.com/office/word/2006/wordml" xmlns:wps="http://schemas.microsoft.com/office/word/2010/wordprocessingShape" mc:Ignorable="w14 w15 w16se w16cid w16 w16cex wp14">
+  <w15:person w15:author="Julia Von Grafenstein">
+    <w15:presenceInfo w15:providerId="None" w15:userId="Julia Von Grafenstein"/>
+  </w15:person>
+</w15:people>
+</file>
+
 <file path=word/styles.xml><?xml version="1.0" encoding="utf-8"?>
-<w:styles xmlns:mc="http://schemas.openxmlformats.org/markup-compatibility/2006" xmlns:r="http://schemas.openxmlformats.org/officeDocument/2006/relationships" xmlns:w="http://schemas.openxmlformats.org/wordprocessingml/2006/main" xmlns:w14="http://schemas.microsoft.com/office/word/2010/wordml" xmlns:w15="http://schemas.microsoft.com/office/word/2012/wordml" xmlns:w16cex="http://schemas.microsoft.com/office/word/2018/wordml/cex" xmlns:w16cid="http://schemas.microsoft.com/office/word/2016/wordml/cid" xmlns:w16="http://schemas.microsoft.com/office/word/2018/wordml" xmlns:w16sdtdh="http://schemas.microsoft.com/office/word/2020/wordml/sdtdatahash" xmlns:w16se="http://schemas.microsoft.com/office/word/2015/wordml/symex" mc:Ignorable="w14 w15 w16se w16cid w16 w16cex w16sdtdh">
+<w:styles xmlns:mc="http://schemas.openxmlformats.org/markup-compatibility/2006" xmlns:r="http://schemas.openxmlformats.org/officeDocument/2006/relationships" xmlns:w="http://schemas.openxmlformats.org/wordprocessingml/2006/main" xmlns:w14="http://schemas.microsoft.com/office/word/2010/wordml" xmlns:w15="http://schemas.microsoft.com/office/word/2012/wordml" xmlns:w16cex="http://schemas.microsoft.com/office/word/2018/wordml/cex" xmlns:w16cid="http://schemas.microsoft.com/office/word/2016/wordml/cid" xmlns:w16="http://schemas.microsoft.com/office/word/2018/wordml" xmlns:w16se="http://schemas.microsoft.com/office/word/2015/wordml/symex" mc:Ignorable="w14 w15 w16se w16cid w16 w16cex">
   <w:docDefaults>
     <w:rPrDefault>
       <w:rPr>
@@ -1559,6 +1934,104 @@
       <w:shd w:val="clear" w:color="auto" w:fill="E1DFDD"/>
     </w:rPr>
   </w:style>
+  <w:style w:type="character" w:styleId="Marquedecommentaire">
+    <w:name w:val="annotation reference"/>
+    <w:basedOn w:val="Policepardfaut"/>
+    <w:uiPriority w:val="99"/>
+    <w:semiHidden/>
+    <w:unhideWhenUsed/>
+    <w:rsid w:val="000D58F7"/>
+    <w:rPr>
+      <w:sz w:val="16"/>
+      <w:szCs w:val="16"/>
+    </w:rPr>
+  </w:style>
+  <w:style w:type="paragraph" w:styleId="Commentaire">
+    <w:name w:val="annotation text"/>
+    <w:basedOn w:val="Normal"/>
+    <w:link w:val="CommentaireCar"/>
+    <w:uiPriority w:val="99"/>
+    <w:semiHidden/>
+    <w:unhideWhenUsed/>
+    <w:rsid w:val="000D58F7"/>
+    <w:pPr>
+      <w:spacing w:line="240" w:lineRule="auto"/>
+    </w:pPr>
+    <w:rPr>
+      <w:sz w:val="20"/>
+      <w:szCs w:val="20"/>
+    </w:rPr>
+  </w:style>
+  <w:style w:type="character" w:customStyle="1" w:styleId="CommentaireCar">
+    <w:name w:val="Commentaire Car"/>
+    <w:basedOn w:val="Policepardfaut"/>
+    <w:link w:val="Commentaire"/>
+    <w:uiPriority w:val="99"/>
+    <w:semiHidden/>
+    <w:rsid w:val="000D58F7"/>
+    <w:rPr>
+      <w:sz w:val="20"/>
+      <w:szCs w:val="20"/>
+    </w:rPr>
+  </w:style>
+  <w:style w:type="paragraph" w:styleId="Objetducommentaire">
+    <w:name w:val="annotation subject"/>
+    <w:basedOn w:val="Commentaire"/>
+    <w:next w:val="Commentaire"/>
+    <w:link w:val="ObjetducommentaireCar"/>
+    <w:uiPriority w:val="99"/>
+    <w:semiHidden/>
+    <w:unhideWhenUsed/>
+    <w:rsid w:val="000D58F7"/>
+    <w:rPr>
+      <w:b/>
+      <w:bCs/>
+    </w:rPr>
+  </w:style>
+  <w:style w:type="character" w:customStyle="1" w:styleId="ObjetducommentaireCar">
+    <w:name w:val="Objet du commentaire Car"/>
+    <w:basedOn w:val="CommentaireCar"/>
+    <w:link w:val="Objetducommentaire"/>
+    <w:uiPriority w:val="99"/>
+    <w:semiHidden/>
+    <w:rsid w:val="000D58F7"/>
+    <w:rPr>
+      <w:b/>
+      <w:bCs/>
+      <w:sz w:val="20"/>
+      <w:szCs w:val="20"/>
+    </w:rPr>
+  </w:style>
+  <w:style w:type="paragraph" w:styleId="Textedebulles">
+    <w:name w:val="Balloon Text"/>
+    <w:basedOn w:val="Normal"/>
+    <w:link w:val="TextedebullesCar"/>
+    <w:uiPriority w:val="99"/>
+    <w:semiHidden/>
+    <w:unhideWhenUsed/>
+    <w:rsid w:val="000D58F7"/>
+    <w:pPr>
+      <w:spacing w:after="0" w:line="240" w:lineRule="auto"/>
+    </w:pPr>
+    <w:rPr>
+      <w:rFonts w:ascii="Segoe UI" w:hAnsi="Segoe UI" w:cs="Segoe UI"/>
+      <w:sz w:val="18"/>
+      <w:szCs w:val="18"/>
+    </w:rPr>
+  </w:style>
+  <w:style w:type="character" w:customStyle="1" w:styleId="TextedebullesCar">
+    <w:name w:val="Texte de bulles Car"/>
+    <w:basedOn w:val="Policepardfaut"/>
+    <w:link w:val="Textedebulles"/>
+    <w:uiPriority w:val="99"/>
+    <w:semiHidden/>
+    <w:rsid w:val="000D58F7"/>
+    <w:rPr>
+      <w:rFonts w:ascii="Segoe UI" w:hAnsi="Segoe UI" w:cs="Segoe UI"/>
+      <w:sz w:val="18"/>
+      <w:szCs w:val="18"/>
+    </w:rPr>
+  </w:style>
 </w:styles>
 </file>
 
@@ -1855,4 +2328,16 @@
     </a:ext>
   </a:extLst>
 </a:theme>
+</file>
+
+<file path=customXml/item1.xml><?xml version="1.0" encoding="utf-8"?>
+<b:Sources xmlns:b="http://schemas.openxmlformats.org/officeDocument/2006/bibliography" xmlns="http://schemas.openxmlformats.org/officeDocument/2006/bibliography" SelectedStyle="\APASixthEditionOfficeOnline.xsl" StyleName="APA" Version="6"/>
+</file>
+
+<file path=customXml/itemProps1.xml><?xml version="1.0" encoding="utf-8"?>
+<ds:datastoreItem xmlns:ds="http://schemas.openxmlformats.org/officeDocument/2006/customXml" ds:itemID="{25A308AD-F233-46A9-96D3-FD9654CBEA06}">
+  <ds:schemaRefs>
+    <ds:schemaRef ds:uri="http://schemas.openxmlformats.org/officeDocument/2006/bibliography"/>
+  </ds:schemaRefs>
+</ds:datastoreItem>
 </file>
</xml_diff>

<commit_message>
mise a jour projet
</commit_message>
<xml_diff>
--- a/Projet.docx
+++ b/Projet.docx
@@ -987,7 +987,15 @@
         <w:jc w:val="both"/>
       </w:pPr>
       <w:r>
-        <w:t>[capture d’</w:t>
+        <w:t>[</w:t>
+      </w:r>
+      <w:proofErr w:type="gramStart"/>
+      <w:r>
+        <w:t>capture</w:t>
+      </w:r>
+      <w:proofErr w:type="gramEnd"/>
+      <w:r>
+        <w:t xml:space="preserve"> d’</w:t>
       </w:r>
       <w:r>
         <w:t>écran</w:t>
@@ -1009,6 +1017,7 @@
       <w:pPr>
         <w:jc w:val="both"/>
       </w:pPr>
+      <w:commentRangeStart w:id="5"/>
       <w:r>
         <w:t xml:space="preserve">Les scores de conservation des acides aminés (score </w:t>
       </w:r>
@@ -1040,9 +1049,14 @@
       <w:r>
         <w:t xml:space="preserve"> Les paramètres n’ont pas été </w:t>
       </w:r>
+      <w:proofErr w:type="gramStart"/>
       <w:r>
         <w:lastRenderedPageBreak/>
-        <w:t>modifiés.</w:t>
+        <w:t>modifiés</w:t>
+      </w:r>
+      <w:proofErr w:type="gramEnd"/>
+      <w:r>
+        <w:t>.</w:t>
       </w:r>
       <w:r>
         <w:t xml:space="preserve"> Le script Python colour_from_consurf_scores.py a été utilisé pour obtenir les commandes permettant de visualiser les scores </w:t>
@@ -1069,13 +1083,42 @@
       <w:r>
         <w:t>.</w:t>
       </w:r>
+      <w:commentRangeEnd w:id="5"/>
+      <w:r>
+        <w:rPr>
+          <w:rStyle w:val="Marquedecommentaire"/>
+        </w:rPr>
+        <w:commentReference w:id="5"/>
+      </w:r>
     </w:p>
     <w:p>
       <w:pPr>
         <w:jc w:val="both"/>
       </w:pPr>
       <w:r>
-        <w:t xml:space="preserve">Le script Python écrit lors des cours pour générer les fichiers csv de la séance 2 a été remanié et réutilisé pour obtenir des fichiers similaires pour chaque monomère. </w:t>
+        <w:t>Le script</w:t>
+      </w:r>
+      <w:commentRangeStart w:id="6"/>
+      <w:commentRangeStart w:id="7"/>
+      <w:r>
+        <w:t xml:space="preserve"> Python </w:t>
+      </w:r>
+      <w:commentRangeEnd w:id="6"/>
+      <w:r>
+        <w:rPr>
+          <w:rStyle w:val="Marquedecommentaire"/>
+        </w:rPr>
+        <w:commentReference w:id="6"/>
+      </w:r>
+      <w:commentRangeEnd w:id="7"/>
+      <w:r>
+        <w:rPr>
+          <w:rStyle w:val="Marquedecommentaire"/>
+        </w:rPr>
+        <w:commentReference w:id="7"/>
+      </w:r>
+      <w:r>
+        <w:t xml:space="preserve">écrit lors des cours pour générer les fichiers csv de la séance 2 a été remanié et réutilisé pour obtenir des fichiers similaires pour chaque monomère. </w:t>
       </w:r>
       <w:r>
         <w:t>Les fichiers obtenus</w:t>
@@ -1099,84 +1142,609 @@
         <w:t>s</w:t>
       </w:r>
       <w:r>
-        <w:t>, polaires ou chargés.</w:t>
+        <w:t>, polaires ou chargés</w:t>
+      </w:r>
+      <w:r>
+        <w:t xml:space="preserve">, ainsi que les données des scores moyens </w:t>
+      </w:r>
+      <w:proofErr w:type="spellStart"/>
+      <w:r>
+        <w:t>consurf</w:t>
+      </w:r>
+      <w:proofErr w:type="spellEnd"/>
+      <w:r>
+        <w:t xml:space="preserve"> des interfaces</w:t>
+      </w:r>
+      <w:r>
+        <w:t>.</w:t>
       </w:r>
     </w:p>
     <w:p>
       <w:pPr>
         <w:jc w:val="both"/>
       </w:pPr>
-      <w:r>
-        <w:t xml:space="preserve">Ensuite avec un script Python a </w:t>
+    </w:p>
+    <w:p>
+      <w:pPr>
+        <w:jc w:val="both"/>
+      </w:pPr>
+      <w:r>
+        <w:t xml:space="preserve">[Calcul </w:t>
       </w:r>
       <w:proofErr w:type="spellStart"/>
       <w:r>
-        <w:t>concatenner</w:t>
+        <w:t>propriete</w:t>
       </w:r>
       <w:proofErr w:type="spellEnd"/>
       <w:r>
-        <w:t xml:space="preserve"> les données dans des fichiers csv  avec les donnes </w:t>
+        <w:t>]</w:t>
+      </w:r>
+    </w:p>
+    <w:p>
+      <w:pPr>
+        <w:jc w:val="both"/>
+      </w:pPr>
+    </w:p>
+    <w:p>
+      <w:pPr>
+        <w:pStyle w:val="Titre2"/>
+      </w:pPr>
+      <w:r>
+        <w:t xml:space="preserve">Analyse </w:t>
       </w:r>
       <w:proofErr w:type="spellStart"/>
       <w:r>
-        <w:t>consurfs</w:t>
+        <w:t>stastique</w:t>
       </w:r>
       <w:proofErr w:type="spellEnd"/>
       <w:r>
-        <w:t xml:space="preserve">, type d’acide amines, </w:t>
+        <w:t xml:space="preserve"> </w:t>
+      </w:r>
+    </w:p>
+    <w:p>
+      <w:r>
+        <w:t xml:space="preserve">Ensuite nous avons traiter les données pour faire différents graphiques et fait des analyses et tests </w:t>
       </w:r>
       <w:proofErr w:type="spellStart"/>
       <w:r>
-        <w:t>appertance</w:t>
+        <w:t>stastiques</w:t>
       </w:r>
       <w:proofErr w:type="spellEnd"/>
       <w:r>
-        <w:t xml:space="preserve"> a une interface et si un </w:t>
+        <w:t xml:space="preserve"> avec le </w:t>
       </w:r>
       <w:proofErr w:type="spellStart"/>
       <w:r>
-        <w:t>dimere</w:t>
+        <w:t>language</w:t>
       </w:r>
       <w:proofErr w:type="spellEnd"/>
       <w:r>
-        <w:t xml:space="preserve"> ou </w:t>
+        <w:t xml:space="preserve"> de programmation R.</w:t>
+      </w:r>
+    </w:p>
+    <w:p>
+      <w:r>
+        <w:t>Vu que on s’</w:t>
       </w:r>
       <w:proofErr w:type="spellStart"/>
       <w:r>
-        <w:t>tretameres</w:t>
+        <w:t>interesse</w:t>
       </w:r>
       <w:proofErr w:type="spellEnd"/>
       <w:r>
-        <w:t xml:space="preserve">. </w:t>
-      </w:r>
-    </w:p>
-    <w:p>
-      <w:pPr>
-        <w:jc w:val="both"/>
-      </w:pPr>
-    </w:p>
-    <w:p>
-      <w:pPr>
-        <w:jc w:val="both"/>
-      </w:pPr>
-      <w:r>
-        <w:t>Analyse</w:t>
-      </w:r>
-    </w:p>
-    <w:p>
-      <w:pPr>
-        <w:jc w:val="both"/>
-      </w:pPr>
-      <w:r>
-        <w:t xml:space="preserve">Les analyses ont été </w:t>
+        <w:t xml:space="preserve"> à </w:t>
+      </w:r>
+      <w:proofErr w:type="gramStart"/>
+      <w:r>
+        <w:t>si il</w:t>
+      </w:r>
+      <w:proofErr w:type="gramEnd"/>
+      <w:r>
+        <w:t xml:space="preserve"> y a des </w:t>
       </w:r>
       <w:proofErr w:type="spellStart"/>
       <w:r>
-        <w:t>realises</w:t>
+        <w:t>differences</w:t>
       </w:r>
       <w:proofErr w:type="spellEnd"/>
       <w:r>
-        <w:t xml:space="preserve"> et ploter grâce a R. </w:t>
+        <w:t xml:space="preserve"> entres les propriétés des interfaces </w:t>
+      </w:r>
+      <w:proofErr w:type="spellStart"/>
+      <w:r>
+        <w:t>ancenstrales</w:t>
+      </w:r>
+      <w:proofErr w:type="spellEnd"/>
+      <w:r>
+        <w:t xml:space="preserve"> et les interfaces récentes nous avons </w:t>
+      </w:r>
+      <w:proofErr w:type="spellStart"/>
+      <w:r>
+        <w:t>décider</w:t>
+      </w:r>
+      <w:proofErr w:type="spellEnd"/>
+      <w:r>
+        <w:t xml:space="preserve"> de</w:t>
+      </w:r>
+      <w:r>
+        <w:t xml:space="preserve"> faire des test </w:t>
+      </w:r>
+      <w:proofErr w:type="spellStart"/>
+      <w:r>
+        <w:t>stastiques</w:t>
+      </w:r>
+      <w:proofErr w:type="spellEnd"/>
+      <w:r>
+        <w:t xml:space="preserve"> de comparaison de moyennes.</w:t>
+      </w:r>
+    </w:p>
+    <w:p>
+      <w:r>
+        <w:t>Ces tests sont tous sous la forme :</w:t>
+      </w:r>
+    </w:p>
+    <w:p>
+      <w:pPr>
+        <w:rPr>
+          <w:rFonts w:ascii="Cambria Math" w:hAnsi="Cambria Math"/>
+          <w:oMath/>
+        </w:rPr>
+      </w:pPr>
+      <m:oMathPara>
+        <m:oMath>
+          <m:r>
+            <w:rPr>
+              <w:rFonts w:ascii="Cambria Math" w:hAnsi="Cambria Math"/>
+            </w:rPr>
+            <m:t>H0 :</m:t>
+          </m:r>
+          <m:r>
+            <w:rPr>
+              <w:rFonts w:ascii="Cambria Math" w:hAnsi="Cambria Math"/>
+            </w:rPr>
+            <m:t xml:space="preserve"> </m:t>
+          </m:r>
+          <m:r>
+            <w:rPr>
+              <w:rFonts w:ascii="Cambria Math" w:hAnsi="Cambria Math"/>
+            </w:rPr>
+            <m:t xml:space="preserve"> </m:t>
+          </m:r>
+          <m:acc>
+            <m:accPr>
+              <m:chr m:val="̅"/>
+              <m:ctrlPr>
+                <w:rPr>
+                  <w:rFonts w:ascii="Cambria Math" w:hAnsi="Cambria Math"/>
+                  <w:i/>
+                </w:rPr>
+              </m:ctrlPr>
+            </m:accPr>
+            <m:e>
+              <m:r>
+                <w:rPr>
+                  <w:rFonts w:ascii="Cambria Math" w:hAnsi="Cambria Math"/>
+                </w:rPr>
+                <m:t>X</m:t>
+              </m:r>
+            </m:e>
+          </m:acc>
+          <m:r>
+            <w:rPr>
+              <w:rFonts w:ascii="Cambria Math" w:hAnsi="Cambria Math"/>
+            </w:rPr>
+            <m:t>1</m:t>
+          </m:r>
+          <m:r>
+            <w:rPr>
+              <w:rFonts w:ascii="Cambria Math" w:hAnsi="Cambria Math"/>
+            </w:rPr>
+            <m:t xml:space="preserve"> = </m:t>
+          </m:r>
+          <m:r>
+            <w:rPr>
+              <w:rFonts w:ascii="Cambria Math" w:hAnsi="Cambria Math"/>
+            </w:rPr>
+            <m:t xml:space="preserve"> </m:t>
+          </m:r>
+          <m:acc>
+            <m:accPr>
+              <m:chr m:val="̅"/>
+              <m:ctrlPr>
+                <w:rPr>
+                  <w:rFonts w:ascii="Cambria Math" w:hAnsi="Cambria Math"/>
+                  <w:i/>
+                </w:rPr>
+              </m:ctrlPr>
+            </m:accPr>
+            <m:e>
+              <m:r>
+                <w:rPr>
+                  <w:rFonts w:ascii="Cambria Math" w:hAnsi="Cambria Math"/>
+                </w:rPr>
+                <m:t>X</m:t>
+              </m:r>
+            </m:e>
+          </m:acc>
+          <m:r>
+            <w:rPr>
+              <w:rFonts w:ascii="Cambria Math" w:hAnsi="Cambria Math"/>
+            </w:rPr>
+            <m:t>2</m:t>
+          </m:r>
+        </m:oMath>
+      </m:oMathPara>
+    </w:p>
+    <w:p>
+      <m:oMathPara>
+        <m:oMath>
+          <m:r>
+            <w:rPr>
+              <w:rFonts w:ascii="Cambria Math" w:hAnsi="Cambria Math"/>
+            </w:rPr>
+            <m:t xml:space="preserve">H1 : </m:t>
+          </m:r>
+          <m:acc>
+            <m:accPr>
+              <m:chr m:val="̅"/>
+              <m:ctrlPr>
+                <w:rPr>
+                  <w:rFonts w:ascii="Cambria Math" w:hAnsi="Cambria Math"/>
+                  <w:i/>
+                </w:rPr>
+              </m:ctrlPr>
+            </m:accPr>
+            <m:e>
+              <m:r>
+                <w:rPr>
+                  <w:rFonts w:ascii="Cambria Math" w:hAnsi="Cambria Math"/>
+                </w:rPr>
+                <m:t>X</m:t>
+              </m:r>
+            </m:e>
+          </m:acc>
+          <m:r>
+            <w:rPr>
+              <w:rFonts w:ascii="Cambria Math" w:hAnsi="Cambria Math"/>
+            </w:rPr>
+            <m:t xml:space="preserve">1 </m:t>
+          </m:r>
+          <m:r>
+            <w:rPr>
+              <w:rFonts w:ascii="Cambria Math" w:hAnsi="Cambria Math"/>
+            </w:rPr>
+            <m:t>≠</m:t>
+          </m:r>
+          <m:r>
+            <w:rPr>
+              <w:rFonts w:ascii="Cambria Math" w:hAnsi="Cambria Math"/>
+            </w:rPr>
+            <m:t xml:space="preserve"> </m:t>
+          </m:r>
+          <m:r>
+            <w:rPr>
+              <w:rFonts w:ascii="Cambria Math" w:hAnsi="Cambria Math"/>
+            </w:rPr>
+            <m:t xml:space="preserve"> </m:t>
+          </m:r>
+          <m:acc>
+            <m:accPr>
+              <m:chr m:val="̅"/>
+              <m:ctrlPr>
+                <w:rPr>
+                  <w:rFonts w:ascii="Cambria Math" w:hAnsi="Cambria Math"/>
+                  <w:i/>
+                </w:rPr>
+              </m:ctrlPr>
+            </m:accPr>
+            <m:e>
+              <m:r>
+                <w:rPr>
+                  <w:rFonts w:ascii="Cambria Math" w:hAnsi="Cambria Math"/>
+                </w:rPr>
+                <m:t>X</m:t>
+              </m:r>
+            </m:e>
+          </m:acc>
+          <m:r>
+            <w:rPr>
+              <w:rFonts w:ascii="Cambria Math" w:hAnsi="Cambria Math"/>
+            </w:rPr>
+            <m:t>2</m:t>
+          </m:r>
+        </m:oMath>
+      </m:oMathPara>
+    </w:p>
+    <w:p>
+      <w:r>
+        <w:t xml:space="preserve">Avec </w:t>
+      </w:r>
+      <m:oMath>
+        <m:acc>
+          <m:accPr>
+            <m:chr m:val="̅"/>
+            <m:ctrlPr>
+              <w:rPr>
+                <w:rFonts w:ascii="Cambria Math" w:hAnsi="Cambria Math"/>
+                <w:i/>
+              </w:rPr>
+            </m:ctrlPr>
+          </m:accPr>
+          <m:e>
+            <m:r>
+              <w:rPr>
+                <w:rFonts w:ascii="Cambria Math" w:hAnsi="Cambria Math"/>
+              </w:rPr>
+              <m:t>X</m:t>
+            </m:r>
+          </m:e>
+        </m:acc>
+        <m:r>
+          <w:rPr>
+            <w:rFonts w:ascii="Cambria Math" w:hAnsi="Cambria Math"/>
+          </w:rPr>
+          <m:t xml:space="preserve">1 </m:t>
+        </m:r>
+        <m:r>
+          <w:rPr>
+            <w:rFonts w:ascii="Cambria Math" w:hAnsi="Cambria Math"/>
+          </w:rPr>
+          <m:t xml:space="preserve">et </m:t>
+        </m:r>
+        <m:acc>
+          <m:accPr>
+            <m:chr m:val="̅"/>
+            <m:ctrlPr>
+              <w:rPr>
+                <w:rFonts w:ascii="Cambria Math" w:hAnsi="Cambria Math"/>
+                <w:i/>
+              </w:rPr>
+            </m:ctrlPr>
+          </m:accPr>
+          <m:e>
+            <m:r>
+              <w:rPr>
+                <w:rFonts w:ascii="Cambria Math" w:hAnsi="Cambria Math"/>
+              </w:rPr>
+              <m:t>X</m:t>
+            </m:r>
+          </m:e>
+        </m:acc>
+        <m:r>
+          <w:rPr>
+            <w:rFonts w:ascii="Cambria Math" w:hAnsi="Cambria Math"/>
+          </w:rPr>
+          <m:t>2</m:t>
+        </m:r>
+      </m:oMath>
+      <w:r>
+        <w:t xml:space="preserve"> </w:t>
+      </w:r>
+      <w:r>
+        <w:t xml:space="preserve">, les moyenne de deux variables </w:t>
+      </w:r>
+      <w:proofErr w:type="spellStart"/>
+      <w:r>
+        <w:t>aletoires</w:t>
+      </w:r>
+      <w:proofErr w:type="spellEnd"/>
+      <w:r>
+        <w:t xml:space="preserve"> X1 et X</w:t>
+      </w:r>
+      <w:proofErr w:type="gramStart"/>
+      <w:r>
+        <w:t>2</w:t>
+      </w:r>
+      <w:r>
+        <w:t xml:space="preserve"> .</w:t>
+      </w:r>
+      <w:proofErr w:type="gramEnd"/>
+      <w:r>
+        <w:t xml:space="preserve"> On rejette H0 lorsque on p-value </w:t>
+      </w:r>
+      <m:oMath>
+        <m:r>
+          <w:rPr>
+            <w:rFonts w:ascii="Cambria Math" w:hAnsi="Cambria Math"/>
+          </w:rPr>
+          <m:t>≤</m:t>
+        </m:r>
+      </m:oMath>
+      <w:r>
+        <w:t xml:space="preserve"> 0.05.</w:t>
+      </w:r>
+      <w:r>
+        <w:t xml:space="preserve"> Lorsque X1 et X2 suivent tout les deux une loi gaussienne et que leurs deux variances sont inconnues mais supposés égales, </w:t>
+      </w:r>
+      <w:proofErr w:type="spellStart"/>
+      <w:r>
+        <w:t>ont</w:t>
+      </w:r>
+      <w:proofErr w:type="spellEnd"/>
+      <w:r>
+        <w:t xml:space="preserve"> peut </w:t>
+      </w:r>
+      <w:proofErr w:type="spellStart"/>
+      <w:r>
+        <w:t>emploie</w:t>
+      </w:r>
+      <w:proofErr w:type="spellEnd"/>
+      <w:r>
+        <w:t xml:space="preserve"> le test </w:t>
+      </w:r>
+      <w:proofErr w:type="spellStart"/>
+      <w:r>
+        <w:t>Student</w:t>
+      </w:r>
+      <w:proofErr w:type="spellEnd"/>
+      <w:r>
+        <w:t xml:space="preserve">, qui se fait avec </w:t>
+      </w:r>
+      <w:proofErr w:type="spellStart"/>
+      <w:r>
+        <w:t>t.</w:t>
+      </w:r>
+      <w:proofErr w:type="gramStart"/>
+      <w:r>
+        <w:t>test</w:t>
+      </w:r>
+      <w:proofErr w:type="spellEnd"/>
+      <w:r>
+        <w:t>(</w:t>
+      </w:r>
+      <w:proofErr w:type="gramEnd"/>
+      <w:r>
+        <w:t xml:space="preserve">) sur R. Si X1 et/ou X2 ne suit pas une loi gaussienne, un test de comparaison non </w:t>
+      </w:r>
+      <w:proofErr w:type="spellStart"/>
+      <w:r>
+        <w:t>parametriques</w:t>
+      </w:r>
+      <w:proofErr w:type="spellEnd"/>
+      <w:r>
+        <w:t xml:space="preserve"> peut être alors fait un test de W</w:t>
+      </w:r>
+      <w:r>
+        <w:t>ilcoxo</w:t>
+      </w:r>
+      <w:r>
+        <w:t xml:space="preserve">n, qui se fait avec </w:t>
+      </w:r>
+      <w:proofErr w:type="spellStart"/>
+      <w:r>
+        <w:t>wilcoxo</w:t>
+      </w:r>
+      <w:r>
+        <w:t>n.</w:t>
+      </w:r>
+      <w:proofErr w:type="gramStart"/>
+      <w:r>
+        <w:t>test</w:t>
+      </w:r>
+      <w:proofErr w:type="spellEnd"/>
+      <w:r>
+        <w:t>(</w:t>
+      </w:r>
+      <w:proofErr w:type="gramEnd"/>
+      <w:r>
+        <w:t>) sur R.</w:t>
+      </w:r>
+    </w:p>
+    <w:p>
+      <w:r>
+        <w:t xml:space="preserve">Afin de savoir quels test pour chacune de nos variables, nous observerons les variances observes des échantillons x1 et x2, aussi nous ferons un test de </w:t>
+      </w:r>
+      <w:proofErr w:type="spellStart"/>
+      <w:r>
+        <w:t>normalite</w:t>
+      </w:r>
+      <w:proofErr w:type="spellEnd"/>
+      <w:r>
+        <w:t xml:space="preserve">, ou </w:t>
+      </w:r>
+      <w:proofErr w:type="gramStart"/>
+      <w:r>
+        <w:t>test  de</w:t>
+      </w:r>
+      <w:proofErr w:type="gramEnd"/>
+      <w:r>
+        <w:t xml:space="preserve"> Shapiro ,sur X1 puis X2.Si les variances de x1 et x2 sont proches et que chacun passe le test de Shapiro, nous saurons qu’on pourra faire le test de </w:t>
+      </w:r>
+      <w:proofErr w:type="spellStart"/>
+      <w:r>
+        <w:t>Student</w:t>
+      </w:r>
+      <w:proofErr w:type="spellEnd"/>
+      <w:r>
+        <w:t xml:space="preserve"> sur x1 et x2. Sinon nous ferons le test de </w:t>
+      </w:r>
+      <w:proofErr w:type="spellStart"/>
+      <w:r>
+        <w:t>wilcoxo</w:t>
+      </w:r>
+      <w:r>
+        <w:t>n</w:t>
+      </w:r>
+      <w:proofErr w:type="spellEnd"/>
+      <w:r>
+        <w:t>.</w:t>
+      </w:r>
+    </w:p>
+    <w:p>
+      <w:r>
+        <w:t xml:space="preserve">Le test de Shapiro à comme H0 : la distribution X ne </w:t>
+      </w:r>
+      <w:proofErr w:type="spellStart"/>
+      <w:r>
+        <w:t>devie</w:t>
+      </w:r>
+      <w:proofErr w:type="spellEnd"/>
+      <w:r>
+        <w:t xml:space="preserve"> pas de la loi normale, h1 : </w:t>
+      </w:r>
+      <w:r>
+        <w:t xml:space="preserve">la distribution </w:t>
+      </w:r>
+      <w:proofErr w:type="gramStart"/>
+      <w:r>
+        <w:t xml:space="preserve">X  </w:t>
+      </w:r>
+      <w:proofErr w:type="spellStart"/>
+      <w:r>
+        <w:t>devie</w:t>
+      </w:r>
+      <w:proofErr w:type="spellEnd"/>
+      <w:proofErr w:type="gramEnd"/>
+      <w:r>
+        <w:t xml:space="preserve">  de la loi normale</w:t>
+      </w:r>
+      <w:r>
+        <w:t>,</w:t>
+      </w:r>
+      <m:oMath>
+        <m:r>
+          <w:rPr>
+            <w:rFonts w:ascii="Cambria Math" w:hAnsi="Cambria Math"/>
+          </w:rPr>
+          <m:t xml:space="preserve"> </m:t>
+        </m:r>
+        <m:r>
+          <w:rPr>
+            <w:rFonts w:ascii="Cambria Math" w:hAnsi="Cambria Math"/>
+          </w:rPr>
+          <m:t>2</m:t>
+        </m:r>
+      </m:oMath>
+      <w:r>
+        <w:t xml:space="preserve"> , les moyenne de deux variables </w:t>
+      </w:r>
+      <w:proofErr w:type="spellStart"/>
+      <w:r>
+        <w:t>aletoires</w:t>
+      </w:r>
+      <w:proofErr w:type="spellEnd"/>
+      <w:r>
+        <w:t xml:space="preserve"> X1 et X2 . On rejette</w:t>
+      </w:r>
+      <w:r>
+        <w:t xml:space="preserve"> aussi</w:t>
+      </w:r>
+      <w:r>
+        <w:t xml:space="preserve"> H0 lorsque on p-value </w:t>
+      </w:r>
+      <m:oMath>
+        <m:r>
+          <w:rPr>
+            <w:rFonts w:ascii="Cambria Math" w:hAnsi="Cambria Math"/>
+          </w:rPr>
+          <m:t>≤</m:t>
+        </m:r>
+      </m:oMath>
+      <w:r>
+        <w:t xml:space="preserve"> 0.05</w:t>
+      </w:r>
+      <w:r>
+        <w:t>.</w:t>
       </w:r>
     </w:p>
     <w:p>
@@ -1185,6 +1753,1290 @@
       </w:pPr>
       <w:r>
         <w:t>RESULTATS</w:t>
+      </w:r>
+    </w:p>
+    <w:p>
+      <w:r>
+        <w:t xml:space="preserve"> </w:t>
+      </w:r>
+    </w:p>
+    <w:p>
+      <w:pPr>
+        <w:pStyle w:val="Titre2"/>
+      </w:pPr>
+      <w:r>
+        <w:t xml:space="preserve">Scores </w:t>
+      </w:r>
+      <w:proofErr w:type="spellStart"/>
+      <w:r>
+        <w:t>consurf</w:t>
+      </w:r>
+      <w:proofErr w:type="spellEnd"/>
+    </w:p>
+    <w:p/>
+    <w:p>
+      <w:r>
+        <w:t>[</w:t>
+      </w:r>
+      <w:proofErr w:type="gramStart"/>
+      <w:r>
+        <w:t>parler</w:t>
+      </w:r>
+      <w:proofErr w:type="gramEnd"/>
+      <w:r>
+        <w:t xml:space="preserve"> </w:t>
+      </w:r>
+      <w:proofErr w:type="spellStart"/>
+      <w:r>
+        <w:t>visuelement</w:t>
+      </w:r>
+      <w:proofErr w:type="spellEnd"/>
+      <w:r>
+        <w:t xml:space="preserve"> ce qu’on voit dans les </w:t>
+      </w:r>
+      <w:proofErr w:type="spellStart"/>
+      <w:r>
+        <w:t>pymol</w:t>
+      </w:r>
+      <w:proofErr w:type="spellEnd"/>
+      <w:r>
+        <w:t xml:space="preserve">, wow en </w:t>
+      </w:r>
+      <w:proofErr w:type="spellStart"/>
+      <w:r>
+        <w:t>general</w:t>
+      </w:r>
+      <w:proofErr w:type="spellEnd"/>
+      <w:r>
+        <w:t xml:space="preserve"> interface plus conserve que surface]</w:t>
+      </w:r>
+    </w:p>
+    <w:p>
+      <w:r>
+        <w:lastRenderedPageBreak/>
+        <w:t xml:space="preserve">Nous nous </w:t>
+      </w:r>
+      <w:proofErr w:type="gramStart"/>
+      <w:r>
+        <w:t xml:space="preserve">sommes  </w:t>
+      </w:r>
+      <w:proofErr w:type="spellStart"/>
+      <w:r>
+        <w:t>interesse</w:t>
+      </w:r>
+      <w:proofErr w:type="spellEnd"/>
+      <w:proofErr w:type="gramEnd"/>
+      <w:r>
+        <w:t xml:space="preserve"> à la moyenne des scores </w:t>
+      </w:r>
+      <w:proofErr w:type="spellStart"/>
+      <w:r>
+        <w:t>consurf</w:t>
+      </w:r>
+      <w:proofErr w:type="spellEnd"/>
+      <w:r>
+        <w:t xml:space="preserve"> des interfaces </w:t>
+      </w:r>
+      <w:proofErr w:type="spellStart"/>
+      <w:r>
+        <w:t>ancencestrales</w:t>
+      </w:r>
+      <w:proofErr w:type="spellEnd"/>
+      <w:r>
+        <w:t xml:space="preserve"> et les interfaces récentes. </w:t>
+      </w:r>
+    </w:p>
+    <w:p>
+      <w:r>
+        <w:rPr>
+          <w:noProof/>
+        </w:rPr>
+        <w:drawing>
+          <wp:anchor distT="0" distB="0" distL="114300" distR="114300" simplePos="0" relativeHeight="251664384" behindDoc="0" locked="0" layoutInCell="1" allowOverlap="1" wp14:anchorId="6A7ACFE1" wp14:editId="4F19441C">
+            <wp:simplePos x="0" y="0"/>
+            <wp:positionH relativeFrom="margin">
+              <wp:align>center</wp:align>
+            </wp:positionH>
+            <wp:positionV relativeFrom="paragraph">
+              <wp:posOffset>281305</wp:posOffset>
+            </wp:positionV>
+            <wp:extent cx="3905250" cy="2559050"/>
+            <wp:effectExtent l="0" t="0" r="0" b="0"/>
+            <wp:wrapTopAndBottom/>
+            <wp:docPr id="2" name="Image 2"/>
+            <wp:cNvGraphicFramePr>
+              <a:graphicFrameLocks xmlns:a="http://schemas.openxmlformats.org/drawingml/2006/main" noChangeAspect="1"/>
+            </wp:cNvGraphicFramePr>
+            <a:graphic xmlns:a="http://schemas.openxmlformats.org/drawingml/2006/main">
+              <a:graphicData uri="http://schemas.openxmlformats.org/drawingml/2006/picture">
+                <pic:pic xmlns:pic="http://schemas.openxmlformats.org/drawingml/2006/picture">
+                  <pic:nvPicPr>
+                    <pic:cNvPr id="0" name="Picture 2"/>
+                    <pic:cNvPicPr>
+                      <a:picLocks noChangeAspect="1" noChangeArrowheads="1"/>
+                    </pic:cNvPicPr>
+                  </pic:nvPicPr>
+                  <pic:blipFill>
+                    <a:blip r:embed="rId15">
+                      <a:extLst>
+                        <a:ext uri="{28A0092B-C50C-407E-A947-70E740481C1C}">
+                          <a14:useLocalDpi xmlns:a14="http://schemas.microsoft.com/office/drawing/2010/main" val="0"/>
+                        </a:ext>
+                      </a:extLst>
+                    </a:blip>
+                    <a:srcRect/>
+                    <a:stretch>
+                      <a:fillRect/>
+                    </a:stretch>
+                  </pic:blipFill>
+                  <pic:spPr bwMode="auto">
+                    <a:xfrm>
+                      <a:off x="0" y="0"/>
+                      <a:ext cx="3905250" cy="2559050"/>
+                    </a:xfrm>
+                    <a:prstGeom prst="rect">
+                      <a:avLst/>
+                    </a:prstGeom>
+                    <a:noFill/>
+                    <a:ln>
+                      <a:noFill/>
+                    </a:ln>
+                  </pic:spPr>
+                </pic:pic>
+              </a:graphicData>
+            </a:graphic>
+            <wp14:sizeRelH relativeFrom="page">
+              <wp14:pctWidth>0</wp14:pctWidth>
+            </wp14:sizeRelH>
+            <wp14:sizeRelV relativeFrom="page">
+              <wp14:pctHeight>0</wp14:pctHeight>
+            </wp14:sizeRelV>
+          </wp:anchor>
+        </w:drawing>
+      </w:r>
+    </w:p>
+    <w:p>
+      <w:pPr>
+        <w:pStyle w:val="legendes"/>
+        <w:rPr>
+          <w:rStyle w:val="Accentuationlgre"/>
+          <w:color w:val="auto"/>
+        </w:rPr>
+      </w:pPr>
+      <w:r>
+        <w:rPr>
+          <w:rStyle w:val="Accentuationlgre"/>
+          <w:color w:val="auto"/>
+        </w:rPr>
+        <w:t xml:space="preserve"> Figure 1 : Distributions sur la forme de boite à moustache des moyennes des scores </w:t>
+      </w:r>
+      <w:proofErr w:type="spellStart"/>
+      <w:r>
+        <w:rPr>
+          <w:rStyle w:val="Accentuationlgre"/>
+          <w:color w:val="auto"/>
+        </w:rPr>
+        <w:t>consurf</w:t>
+      </w:r>
+      <w:proofErr w:type="spellEnd"/>
+      <w:r>
+        <w:rPr>
+          <w:rStyle w:val="Accentuationlgre"/>
+          <w:color w:val="auto"/>
+        </w:rPr>
+        <w:t xml:space="preserve">. En cyan, les surface, en rose les interfaces ancestrales et en rouges les interfaces récentes. </w:t>
+      </w:r>
+    </w:p>
+    <w:p>
+      <w:pPr>
+        <w:pStyle w:val="legendes"/>
+        <w:rPr>
+          <w:rStyle w:val="Accentuationlgre"/>
+          <w:color w:val="auto"/>
+        </w:rPr>
+      </w:pPr>
+    </w:p>
+    <w:p>
+      <w:r>
+        <w:t>Visuellement nous observer que la moyenne pour les interfaces ancestrales est petite que celles pour les interfaces récentes.</w:t>
+      </w:r>
+    </w:p>
+    <w:p>
+      <w:pPr>
+        <w:pStyle w:val="legendes"/>
+      </w:pPr>
+      <w:r>
+        <w:t xml:space="preserve">Tableau 1 : </w:t>
+      </w:r>
+    </w:p>
+    <w:tbl>
+      <w:tblPr>
+        <w:tblStyle w:val="Grilledutableau"/>
+        <w:tblW w:w="0" w:type="auto"/>
+        <w:tblInd w:w="1068" w:type="dxa"/>
+        <w:tblLook w:val="04A0" w:firstRow="1" w:lastRow="0" w:firstColumn="1" w:lastColumn="0" w:noHBand="0" w:noVBand="1"/>
+      </w:tblPr>
+      <w:tblGrid>
+        <w:gridCol w:w="2315"/>
+        <w:gridCol w:w="2383"/>
+        <w:gridCol w:w="2340"/>
+      </w:tblGrid>
+      <w:tr>
+        <w:tc>
+          <w:tcPr>
+            <w:tcW w:w="2315" w:type="dxa"/>
+          </w:tcPr>
+          <w:p>
+            <w:pPr>
+              <w:jc w:val="center"/>
+            </w:pPr>
+          </w:p>
+        </w:tc>
+        <w:tc>
+          <w:tcPr>
+            <w:tcW w:w="2383" w:type="dxa"/>
+          </w:tcPr>
+          <w:p>
+            <w:pPr>
+              <w:jc w:val="center"/>
+              <w:rPr>
+                <w:i/>
+                <w:iCs/>
+              </w:rPr>
+            </w:pPr>
+            <w:r>
+              <w:rPr>
+                <w:rStyle w:val="Accentuationlgre"/>
+                <w:i w:val="0"/>
+                <w:iCs w:val="0"/>
+                <w:color w:val="auto"/>
+              </w:rPr>
+              <w:t>Interfaces</w:t>
+            </w:r>
+            <w:r>
+              <w:rPr>
+                <w:rStyle w:val="Accentuationlgre"/>
+                <w:i w:val="0"/>
+                <w:iCs w:val="0"/>
+                <w:color w:val="auto"/>
+              </w:rPr>
+              <w:t xml:space="preserve"> ancestrales</w:t>
+            </w:r>
+          </w:p>
+        </w:tc>
+        <w:tc>
+          <w:tcPr>
+            <w:tcW w:w="2340" w:type="dxa"/>
+          </w:tcPr>
+          <w:p>
+            <w:pPr>
+              <w:jc w:val="center"/>
+            </w:pPr>
+            <w:r>
+              <w:t>Interfaces</w:t>
+            </w:r>
+            <w:r>
+              <w:t xml:space="preserve"> récentes</w:t>
+            </w:r>
+          </w:p>
+        </w:tc>
+      </w:tr>
+      <w:tr>
+        <w:tc>
+          <w:tcPr>
+            <w:tcW w:w="2315" w:type="dxa"/>
+          </w:tcPr>
+          <w:p>
+            <w:pPr>
+              <w:jc w:val="center"/>
+            </w:pPr>
+            <w:r>
+              <w:t>Variance</w:t>
+            </w:r>
+          </w:p>
+        </w:tc>
+        <w:tc>
+          <w:tcPr>
+            <w:tcW w:w="2383" w:type="dxa"/>
+          </w:tcPr>
+          <w:p>
+            <w:pPr>
+              <w:jc w:val="center"/>
+            </w:pPr>
+            <w:r>
+              <w:rPr>
+                <w:lang w:val="en-US"/>
+              </w:rPr>
+              <w:t>0.119045138</w:t>
+            </w:r>
+          </w:p>
+        </w:tc>
+        <w:tc>
+          <w:tcPr>
+            <w:tcW w:w="2340" w:type="dxa"/>
+          </w:tcPr>
+          <w:p>
+            <w:pPr>
+              <w:jc w:val="center"/>
+            </w:pPr>
+            <w:r>
+              <w:rPr>
+                <w:lang w:val="en-US"/>
+              </w:rPr>
+              <w:t>0.102997607</w:t>
+            </w:r>
+          </w:p>
+        </w:tc>
+      </w:tr>
+      <w:tr>
+        <w:tc>
+          <w:tcPr>
+            <w:tcW w:w="2315" w:type="dxa"/>
+          </w:tcPr>
+          <w:p>
+            <w:pPr>
+              <w:jc w:val="center"/>
+            </w:pPr>
+            <w:r>
+              <w:t>P-value test Shapiro</w:t>
+            </w:r>
+          </w:p>
+        </w:tc>
+        <w:tc>
+          <w:tcPr>
+            <w:tcW w:w="2383" w:type="dxa"/>
+          </w:tcPr>
+          <w:p>
+            <w:pPr>
+              <w:jc w:val="center"/>
+            </w:pPr>
+            <w:r>
+              <w:t>0.4692</w:t>
+            </w:r>
+          </w:p>
+        </w:tc>
+        <w:tc>
+          <w:tcPr>
+            <w:tcW w:w="2340" w:type="dxa"/>
+          </w:tcPr>
+          <w:p>
+            <w:pPr>
+              <w:jc w:val="center"/>
+            </w:pPr>
+            <w:r>
+              <w:rPr>
+                <w:lang w:val="en-US"/>
+              </w:rPr>
+              <w:t>8.882e-06</w:t>
+            </w:r>
+          </w:p>
+        </w:tc>
+      </w:tr>
+      <w:tr>
+        <w:tc>
+          <w:tcPr>
+            <w:tcW w:w="2315" w:type="dxa"/>
+          </w:tcPr>
+          <w:p>
+            <w:pPr>
+              <w:jc w:val="center"/>
+            </w:pPr>
+            <w:r>
+              <w:t xml:space="preserve">P-value test </w:t>
+            </w:r>
+            <w:proofErr w:type="spellStart"/>
+            <w:r>
+              <w:t>Wilcoson</w:t>
+            </w:r>
+            <w:proofErr w:type="spellEnd"/>
+          </w:p>
+        </w:tc>
+        <w:tc>
+          <w:tcPr>
+            <w:tcW w:w="4723" w:type="dxa"/>
+            <w:gridSpan w:val="2"/>
+          </w:tcPr>
+          <w:p>
+            <w:pPr>
+              <w:jc w:val="center"/>
+            </w:pPr>
+            <w:r>
+              <w:rPr>
+                <w:lang w:val="en-US"/>
+              </w:rPr>
+              <w:t>1.047e-06</w:t>
+            </w:r>
+          </w:p>
+        </w:tc>
+      </w:tr>
+    </w:tbl>
+    <w:p/>
+    <w:p>
+      <w:pPr>
+        <w:pStyle w:val="Titre2"/>
+      </w:pPr>
+      <w:r>
+        <w:rPr>
+          <w:noProof/>
+        </w:rPr>
+        <w:drawing>
+          <wp:anchor distT="0" distB="0" distL="114300" distR="114300" simplePos="0" relativeHeight="251666432" behindDoc="0" locked="0" layoutInCell="1" allowOverlap="1" wp14:anchorId="0C2AE343" wp14:editId="1A57CD59">
+            <wp:simplePos x="0" y="0"/>
+            <wp:positionH relativeFrom="margin">
+              <wp:align>center</wp:align>
+            </wp:positionH>
+            <wp:positionV relativeFrom="page">
+              <wp:posOffset>6667500</wp:posOffset>
+            </wp:positionV>
+            <wp:extent cx="3895725" cy="2552700"/>
+            <wp:effectExtent l="0" t="0" r="9525" b="0"/>
+            <wp:wrapTopAndBottom/>
+            <wp:docPr id="5" name="Image 5"/>
+            <wp:cNvGraphicFramePr>
+              <a:graphicFrameLocks xmlns:a="http://schemas.openxmlformats.org/drawingml/2006/main" noChangeAspect="1"/>
+            </wp:cNvGraphicFramePr>
+            <a:graphic xmlns:a="http://schemas.openxmlformats.org/drawingml/2006/main">
+              <a:graphicData uri="http://schemas.openxmlformats.org/drawingml/2006/picture">
+                <pic:pic xmlns:pic="http://schemas.openxmlformats.org/drawingml/2006/picture">
+                  <pic:nvPicPr>
+                    <pic:cNvPr id="0" name="Picture 3"/>
+                    <pic:cNvPicPr>
+                      <a:picLocks noChangeAspect="1" noChangeArrowheads="1"/>
+                    </pic:cNvPicPr>
+                  </pic:nvPicPr>
+                  <pic:blipFill>
+                    <a:blip r:embed="rId16">
+                      <a:extLst>
+                        <a:ext uri="{28A0092B-C50C-407E-A947-70E740481C1C}">
+                          <a14:useLocalDpi xmlns:a14="http://schemas.microsoft.com/office/drawing/2010/main" val="0"/>
+                        </a:ext>
+                      </a:extLst>
+                    </a:blip>
+                    <a:srcRect/>
+                    <a:stretch>
+                      <a:fillRect/>
+                    </a:stretch>
+                  </pic:blipFill>
+                  <pic:spPr bwMode="auto">
+                    <a:xfrm>
+                      <a:off x="0" y="0"/>
+                      <a:ext cx="3895725" cy="2552700"/>
+                    </a:xfrm>
+                    <a:prstGeom prst="rect">
+                      <a:avLst/>
+                    </a:prstGeom>
+                    <a:noFill/>
+                    <a:ln>
+                      <a:noFill/>
+                    </a:ln>
+                  </pic:spPr>
+                </pic:pic>
+              </a:graphicData>
+            </a:graphic>
+            <wp14:sizeRelH relativeFrom="page">
+              <wp14:pctWidth>0</wp14:pctWidth>
+            </wp14:sizeRelH>
+            <wp14:sizeRelV relativeFrom="page">
+              <wp14:pctHeight>0</wp14:pctHeight>
+            </wp14:sizeRelV>
+          </wp:anchor>
+        </w:drawing>
+      </w:r>
+      <w:r>
+        <w:t>Taille</w:t>
+      </w:r>
+      <w:r>
+        <w:t>s</w:t>
+      </w:r>
+      <w:r>
+        <w:t xml:space="preserve"> </w:t>
+      </w:r>
+    </w:p>
+    <w:p/>
+    <w:p/>
+    <w:p/>
+    <w:tbl>
+      <w:tblPr>
+        <w:tblStyle w:val="Grilledutableau"/>
+        <w:tblW w:w="0" w:type="auto"/>
+        <w:tblInd w:w="1218" w:type="dxa"/>
+        <w:tblLook w:val="04A0" w:firstRow="1" w:lastRow="0" w:firstColumn="1" w:lastColumn="0" w:noHBand="0" w:noVBand="1"/>
+      </w:tblPr>
+      <w:tblGrid>
+        <w:gridCol w:w="2315"/>
+        <w:gridCol w:w="2383"/>
+        <w:gridCol w:w="2340"/>
+      </w:tblGrid>
+      <w:tr>
+        <w:tc>
+          <w:tcPr>
+            <w:tcW w:w="2315" w:type="dxa"/>
+          </w:tcPr>
+          <w:p/>
+        </w:tc>
+        <w:tc>
+          <w:tcPr>
+            <w:tcW w:w="2383" w:type="dxa"/>
+          </w:tcPr>
+          <w:p>
+            <w:pPr>
+              <w:jc w:val="center"/>
+              <w:rPr>
+                <w:i/>
+                <w:iCs/>
+              </w:rPr>
+            </w:pPr>
+            <w:r>
+              <w:rPr>
+                <w:rStyle w:val="Accentuationlgre"/>
+                <w:i w:val="0"/>
+                <w:iCs w:val="0"/>
+                <w:color w:val="auto"/>
+              </w:rPr>
+              <w:t>Interfaces ancestrales</w:t>
+            </w:r>
+          </w:p>
+        </w:tc>
+        <w:tc>
+          <w:tcPr>
+            <w:tcW w:w="2340" w:type="dxa"/>
+          </w:tcPr>
+          <w:p>
+            <w:r>
+              <w:t>Interfaces récentes</w:t>
+            </w:r>
+          </w:p>
+        </w:tc>
+      </w:tr>
+      <w:tr>
+        <w:tc>
+          <w:tcPr>
+            <w:tcW w:w="2315" w:type="dxa"/>
+          </w:tcPr>
+          <w:p>
+            <w:r>
+              <w:t>Variance</w:t>
+            </w:r>
+          </w:p>
+        </w:tc>
+        <w:tc>
+          <w:tcPr>
+            <w:tcW w:w="2383" w:type="dxa"/>
+          </w:tcPr>
+          <w:p>
+            <w:r>
+              <w:rPr>
+                <w:lang w:val="en-US"/>
+              </w:rPr>
+              <w:t xml:space="preserve">0.014831556       </w:t>
+            </w:r>
+          </w:p>
+        </w:tc>
+        <w:tc>
+          <w:tcPr>
+            <w:tcW w:w="2340" w:type="dxa"/>
+          </w:tcPr>
+          <w:p>
+            <w:r>
+              <w:rPr>
+                <w:lang w:val="en-US"/>
+              </w:rPr>
+              <w:t>0.003191318</w:t>
+            </w:r>
+          </w:p>
+        </w:tc>
+      </w:tr>
+      <w:tr>
+        <w:tc>
+          <w:tcPr>
+            <w:tcW w:w="2315" w:type="dxa"/>
+          </w:tcPr>
+          <w:p>
+            <w:r>
+              <w:t>P-value test Shapiro</w:t>
+            </w:r>
+          </w:p>
+        </w:tc>
+        <w:tc>
+          <w:tcPr>
+            <w:tcW w:w="2383" w:type="dxa"/>
+          </w:tcPr>
+          <w:p>
+            <w:r>
+              <w:t>8.042e-06</w:t>
+            </w:r>
+          </w:p>
+        </w:tc>
+        <w:tc>
+          <w:tcPr>
+            <w:tcW w:w="2340" w:type="dxa"/>
+          </w:tcPr>
+          <w:p>
+            <w:r>
+              <w:t>0.5427</w:t>
+            </w:r>
+          </w:p>
+        </w:tc>
+      </w:tr>
+      <w:tr>
+        <w:tc>
+          <w:tcPr>
+            <w:tcW w:w="2315" w:type="dxa"/>
+          </w:tcPr>
+          <w:p>
+            <w:r>
+              <w:t xml:space="preserve">P-value test </w:t>
+            </w:r>
+            <w:proofErr w:type="spellStart"/>
+            <w:r>
+              <w:t>Wilcoson</w:t>
+            </w:r>
+            <w:proofErr w:type="spellEnd"/>
+          </w:p>
+        </w:tc>
+        <w:tc>
+          <w:tcPr>
+            <w:tcW w:w="4723" w:type="dxa"/>
+            <w:gridSpan w:val="2"/>
+          </w:tcPr>
+          <w:p>
+            <w:r>
+              <w:rPr>
+                <w:lang w:val="en-US"/>
+              </w:rPr>
+              <w:t>6.528e-05</w:t>
+            </w:r>
+          </w:p>
+        </w:tc>
+      </w:tr>
+    </w:tbl>
+    <w:p/>
+    <w:p>
+      <w:pPr>
+        <w:pStyle w:val="Titre2"/>
+      </w:pPr>
+      <w:r>
+        <w:t>Type</w:t>
+      </w:r>
+      <w:r>
+        <w:t>s</w:t>
+      </w:r>
+      <w:r>
+        <w:t xml:space="preserve"> acide amines</w:t>
+      </w:r>
+    </w:p>
+    <w:p>
+      <w:r>
+        <w:rPr>
+          <w:noProof/>
+        </w:rPr>
+        <w:drawing>
+          <wp:anchor distT="0" distB="0" distL="114300" distR="114300" simplePos="0" relativeHeight="251667456" behindDoc="0" locked="0" layoutInCell="1" allowOverlap="1" wp14:anchorId="4759AFF4" wp14:editId="5D91C3A5">
+            <wp:simplePos x="0" y="0"/>
+            <wp:positionH relativeFrom="margin">
+              <wp:align>center</wp:align>
+            </wp:positionH>
+            <wp:positionV relativeFrom="paragraph">
+              <wp:posOffset>243840</wp:posOffset>
+            </wp:positionV>
+            <wp:extent cx="4591050" cy="3007995"/>
+            <wp:effectExtent l="0" t="0" r="0" b="1905"/>
+            <wp:wrapTopAndBottom/>
+            <wp:docPr id="6" name="Image 6"/>
+            <wp:cNvGraphicFramePr>
+              <a:graphicFrameLocks xmlns:a="http://schemas.openxmlformats.org/drawingml/2006/main" noChangeAspect="1"/>
+            </wp:cNvGraphicFramePr>
+            <a:graphic xmlns:a="http://schemas.openxmlformats.org/drawingml/2006/main">
+              <a:graphicData uri="http://schemas.openxmlformats.org/drawingml/2006/picture">
+                <pic:pic xmlns:pic="http://schemas.openxmlformats.org/drawingml/2006/picture">
+                  <pic:nvPicPr>
+                    <pic:cNvPr id="0" name="Picture 4"/>
+                    <pic:cNvPicPr>
+                      <a:picLocks noChangeAspect="1" noChangeArrowheads="1"/>
+                    </pic:cNvPicPr>
+                  </pic:nvPicPr>
+                  <pic:blipFill>
+                    <a:blip r:embed="rId17">
+                      <a:extLst>
+                        <a:ext uri="{28A0092B-C50C-407E-A947-70E740481C1C}">
+                          <a14:useLocalDpi xmlns:a14="http://schemas.microsoft.com/office/drawing/2010/main" val="0"/>
+                        </a:ext>
+                      </a:extLst>
+                    </a:blip>
+                    <a:srcRect/>
+                    <a:stretch>
+                      <a:fillRect/>
+                    </a:stretch>
+                  </pic:blipFill>
+                  <pic:spPr bwMode="auto">
+                    <a:xfrm>
+                      <a:off x="0" y="0"/>
+                      <a:ext cx="4591050" cy="3007995"/>
+                    </a:xfrm>
+                    <a:prstGeom prst="rect">
+                      <a:avLst/>
+                    </a:prstGeom>
+                    <a:noFill/>
+                    <a:ln>
+                      <a:noFill/>
+                    </a:ln>
+                  </pic:spPr>
+                </pic:pic>
+              </a:graphicData>
+            </a:graphic>
+            <wp14:sizeRelH relativeFrom="page">
+              <wp14:pctWidth>0</wp14:pctWidth>
+            </wp14:sizeRelH>
+            <wp14:sizeRelV relativeFrom="page">
+              <wp14:pctHeight>0</wp14:pctHeight>
+            </wp14:sizeRelV>
+          </wp:anchor>
+        </w:drawing>
+      </w:r>
+    </w:p>
+    <w:p/>
+    <w:p/>
+    <w:p/>
+    <w:p>
+      <w:pPr>
+        <w:pStyle w:val="Titre3"/>
+      </w:pPr>
+      <w:r>
+        <w:t xml:space="preserve">Acides </w:t>
+      </w:r>
+      <w:proofErr w:type="spellStart"/>
+      <w:r>
+        <w:t>amines</w:t>
+      </w:r>
+      <w:proofErr w:type="spellEnd"/>
+      <w:r>
+        <w:t xml:space="preserve"> polaires</w:t>
+      </w:r>
+    </w:p>
+    <w:p/>
+    <w:tbl>
+      <w:tblPr>
+        <w:tblStyle w:val="Grilledutableau"/>
+        <w:tblW w:w="0" w:type="auto"/>
+        <w:tblInd w:w="1293" w:type="dxa"/>
+        <w:tblLook w:val="04A0" w:firstRow="1" w:lastRow="0" w:firstColumn="1" w:lastColumn="0" w:noHBand="0" w:noVBand="1"/>
+      </w:tblPr>
+      <w:tblGrid>
+        <w:gridCol w:w="2315"/>
+        <w:gridCol w:w="2383"/>
+        <w:gridCol w:w="2340"/>
+      </w:tblGrid>
+      <w:tr>
+        <w:tc>
+          <w:tcPr>
+            <w:tcW w:w="2315" w:type="dxa"/>
+          </w:tcPr>
+          <w:p/>
+        </w:tc>
+        <w:tc>
+          <w:tcPr>
+            <w:tcW w:w="2383" w:type="dxa"/>
+          </w:tcPr>
+          <w:p>
+            <w:pPr>
+              <w:jc w:val="center"/>
+              <w:rPr>
+                <w:i/>
+                <w:iCs/>
+              </w:rPr>
+            </w:pPr>
+            <w:r>
+              <w:rPr>
+                <w:rStyle w:val="Accentuationlgre"/>
+                <w:i w:val="0"/>
+                <w:iCs w:val="0"/>
+                <w:color w:val="auto"/>
+              </w:rPr>
+              <w:t>Interfaces ancestrales</w:t>
+            </w:r>
+          </w:p>
+        </w:tc>
+        <w:tc>
+          <w:tcPr>
+            <w:tcW w:w="2340" w:type="dxa"/>
+          </w:tcPr>
+          <w:p>
+            <w:r>
+              <w:t>Interfaces récentes</w:t>
+            </w:r>
+          </w:p>
+        </w:tc>
+      </w:tr>
+      <w:tr>
+        <w:tc>
+          <w:tcPr>
+            <w:tcW w:w="2315" w:type="dxa"/>
+          </w:tcPr>
+          <w:p>
+            <w:r>
+              <w:t>Variance</w:t>
+            </w:r>
+          </w:p>
+        </w:tc>
+        <w:tc>
+          <w:tcPr>
+            <w:tcW w:w="2383" w:type="dxa"/>
+          </w:tcPr>
+          <w:p>
+            <w:r>
+              <w:t xml:space="preserve">0. </w:t>
+            </w:r>
+            <w:r>
+              <w:t>0012393572</w:t>
+            </w:r>
+          </w:p>
+        </w:tc>
+        <w:tc>
+          <w:tcPr>
+            <w:tcW w:w="2340" w:type="dxa"/>
+          </w:tcPr>
+          <w:p>
+            <w:r>
+              <w:t xml:space="preserve">0. </w:t>
+            </w:r>
+            <w:r>
+              <w:t xml:space="preserve">0012330457   </w:t>
+            </w:r>
+          </w:p>
+        </w:tc>
+      </w:tr>
+      <w:tr>
+        <w:tc>
+          <w:tcPr>
+            <w:tcW w:w="2315" w:type="dxa"/>
+          </w:tcPr>
+          <w:p>
+            <w:r>
+              <w:t>P-value test Shapiro</w:t>
+            </w:r>
+          </w:p>
+        </w:tc>
+        <w:tc>
+          <w:tcPr>
+            <w:tcW w:w="2383" w:type="dxa"/>
+          </w:tcPr>
+          <w:p>
+            <w:r>
+              <w:rPr>
+                <w:lang w:val="en-US"/>
+              </w:rPr>
+              <w:t>0.2404</w:t>
+            </w:r>
+          </w:p>
+        </w:tc>
+        <w:tc>
+          <w:tcPr>
+            <w:tcW w:w="2340" w:type="dxa"/>
+          </w:tcPr>
+          <w:p>
+            <w:r>
+              <w:rPr>
+                <w:lang w:val="en-US"/>
+              </w:rPr>
+              <w:t xml:space="preserve"> </w:t>
+            </w:r>
+            <w:r>
+              <w:rPr>
+                <w:lang w:val="en-US"/>
+              </w:rPr>
+              <w:t>0.4001</w:t>
+            </w:r>
+          </w:p>
+        </w:tc>
+      </w:tr>
+      <w:tr>
+        <w:tc>
+          <w:tcPr>
+            <w:tcW w:w="2315" w:type="dxa"/>
+          </w:tcPr>
+          <w:p>
+            <w:r>
+              <w:t xml:space="preserve">P-value test </w:t>
+            </w:r>
+            <w:proofErr w:type="spellStart"/>
+            <w:r>
+              <w:t>Student</w:t>
+            </w:r>
+            <w:proofErr w:type="spellEnd"/>
+          </w:p>
+        </w:tc>
+        <w:tc>
+          <w:tcPr>
+            <w:tcW w:w="4723" w:type="dxa"/>
+            <w:gridSpan w:val="2"/>
+          </w:tcPr>
+          <w:p>
+            <w:r>
+              <w:rPr>
+                <w:lang w:val="en-US"/>
+              </w:rPr>
+              <w:t>0.7411</w:t>
+            </w:r>
+          </w:p>
+        </w:tc>
+      </w:tr>
+    </w:tbl>
+    <w:p/>
+    <w:p>
+      <w:pPr>
+        <w:pStyle w:val="Titre3"/>
+      </w:pPr>
+      <w:r>
+        <w:t xml:space="preserve">Acides </w:t>
+      </w:r>
+      <w:proofErr w:type="gramStart"/>
+      <w:r>
+        <w:t>amines chargés</w:t>
+      </w:r>
+      <w:proofErr w:type="gramEnd"/>
+      <w:r>
+        <w:t xml:space="preserve"> </w:t>
+      </w:r>
+    </w:p>
+    <w:p/>
+    <w:p/>
+    <w:tbl>
+      <w:tblPr>
+        <w:tblStyle w:val="Grilledutableau"/>
+        <w:tblW w:w="0" w:type="auto"/>
+        <w:tblInd w:w="1218" w:type="dxa"/>
+        <w:tblLook w:val="04A0" w:firstRow="1" w:lastRow="0" w:firstColumn="1" w:lastColumn="0" w:noHBand="0" w:noVBand="1"/>
+      </w:tblPr>
+      <w:tblGrid>
+        <w:gridCol w:w="2315"/>
+        <w:gridCol w:w="2383"/>
+        <w:gridCol w:w="2340"/>
+      </w:tblGrid>
+      <w:tr>
+        <w:tc>
+          <w:tcPr>
+            <w:tcW w:w="2315" w:type="dxa"/>
+          </w:tcPr>
+          <w:p/>
+        </w:tc>
+        <w:tc>
+          <w:tcPr>
+            <w:tcW w:w="2383" w:type="dxa"/>
+          </w:tcPr>
+          <w:p>
+            <w:pPr>
+              <w:jc w:val="center"/>
+              <w:rPr>
+                <w:i/>
+                <w:iCs/>
+              </w:rPr>
+            </w:pPr>
+            <w:r>
+              <w:rPr>
+                <w:rStyle w:val="Accentuationlgre"/>
+                <w:i w:val="0"/>
+                <w:iCs w:val="0"/>
+                <w:color w:val="auto"/>
+              </w:rPr>
+              <w:t>Interfaces ancestrales</w:t>
+            </w:r>
+          </w:p>
+        </w:tc>
+        <w:tc>
+          <w:tcPr>
+            <w:tcW w:w="2340" w:type="dxa"/>
+          </w:tcPr>
+          <w:p>
+            <w:r>
+              <w:t>Interfaces récentes</w:t>
+            </w:r>
+          </w:p>
+        </w:tc>
+      </w:tr>
+      <w:tr>
+        <w:tc>
+          <w:tcPr>
+            <w:tcW w:w="2315" w:type="dxa"/>
+          </w:tcPr>
+          <w:p>
+            <w:r>
+              <w:t>Variance</w:t>
+            </w:r>
+          </w:p>
+        </w:tc>
+        <w:tc>
+          <w:tcPr>
+            <w:tcW w:w="2383" w:type="dxa"/>
+          </w:tcPr>
+          <w:p>
+            <w:r>
+              <w:t>0.</w:t>
+            </w:r>
+            <w:r>
+              <w:t xml:space="preserve"> </w:t>
+            </w:r>
+            <w:r>
+              <w:t xml:space="preserve">0011850941    </w:t>
+            </w:r>
+          </w:p>
+        </w:tc>
+        <w:tc>
+          <w:tcPr>
+            <w:tcW w:w="2340" w:type="dxa"/>
+          </w:tcPr>
+          <w:p>
+            <w:r>
+              <w:t xml:space="preserve">0. </w:t>
+            </w:r>
+            <w:r>
+              <w:t>0056838331</w:t>
+            </w:r>
+          </w:p>
+        </w:tc>
+      </w:tr>
+      <w:tr>
+        <w:tc>
+          <w:tcPr>
+            <w:tcW w:w="2315" w:type="dxa"/>
+          </w:tcPr>
+          <w:p>
+            <w:r>
+              <w:t>P-value test Shapiro</w:t>
+            </w:r>
+          </w:p>
+        </w:tc>
+        <w:tc>
+          <w:tcPr>
+            <w:tcW w:w="2383" w:type="dxa"/>
+          </w:tcPr>
+          <w:p>
+            <w:r>
+              <w:rPr>
+                <w:lang w:val="en-US"/>
+              </w:rPr>
+              <w:t xml:space="preserve"> </w:t>
+            </w:r>
+            <w:r>
+              <w:rPr>
+                <w:lang w:val="en-US"/>
+              </w:rPr>
+              <w:t>0.004664</w:t>
+            </w:r>
+          </w:p>
+        </w:tc>
+        <w:tc>
+          <w:tcPr>
+            <w:tcW w:w="2340" w:type="dxa"/>
+          </w:tcPr>
+          <w:p>
+            <w:r>
+              <w:t>0.0003848</w:t>
+            </w:r>
+          </w:p>
+        </w:tc>
+      </w:tr>
+      <w:tr>
+        <w:tc>
+          <w:tcPr>
+            <w:tcW w:w="2315" w:type="dxa"/>
+          </w:tcPr>
+          <w:p>
+            <w:r>
+              <w:t xml:space="preserve">P-value test </w:t>
+            </w:r>
+            <w:proofErr w:type="spellStart"/>
+            <w:r>
+              <w:t>Wilcoson</w:t>
+            </w:r>
+            <w:proofErr w:type="spellEnd"/>
+          </w:p>
+        </w:tc>
+        <w:tc>
+          <w:tcPr>
+            <w:tcW w:w="4723" w:type="dxa"/>
+            <w:gridSpan w:val="2"/>
+          </w:tcPr>
+          <w:p>
+            <w:r>
+              <w:rPr>
+                <w:lang w:val="en-US"/>
+              </w:rPr>
+              <w:t>0.04105</w:t>
+            </w:r>
+          </w:p>
+        </w:tc>
+      </w:tr>
+    </w:tbl>
+    <w:p/>
+    <w:p>
+      <w:pPr>
+        <w:pStyle w:val="Titre3"/>
+      </w:pPr>
+      <w:r>
+        <w:lastRenderedPageBreak/>
+        <w:t>Acide amines hydrophobes</w:t>
+      </w:r>
+    </w:p>
+    <w:p/>
+    <w:tbl>
+      <w:tblPr>
+        <w:tblStyle w:val="Grilledutableau"/>
+        <w:tblW w:w="0" w:type="auto"/>
+        <w:tblInd w:w="1218" w:type="dxa"/>
+        <w:tblLook w:val="04A0" w:firstRow="1" w:lastRow="0" w:firstColumn="1" w:lastColumn="0" w:noHBand="0" w:noVBand="1"/>
+      </w:tblPr>
+      <w:tblGrid>
+        <w:gridCol w:w="2315"/>
+        <w:gridCol w:w="2383"/>
+        <w:gridCol w:w="2340"/>
+      </w:tblGrid>
+      <w:tr>
+        <w:tc>
+          <w:tcPr>
+            <w:tcW w:w="2315" w:type="dxa"/>
+          </w:tcPr>
+          <w:p/>
+        </w:tc>
+        <w:tc>
+          <w:tcPr>
+            <w:tcW w:w="2383" w:type="dxa"/>
+          </w:tcPr>
+          <w:p>
+            <w:pPr>
+              <w:jc w:val="center"/>
+              <w:rPr>
+                <w:i/>
+                <w:iCs/>
+              </w:rPr>
+            </w:pPr>
+            <w:r>
+              <w:rPr>
+                <w:rStyle w:val="Accentuationlgre"/>
+                <w:i w:val="0"/>
+                <w:iCs w:val="0"/>
+                <w:color w:val="auto"/>
+              </w:rPr>
+              <w:t>Interfaces ancestrales</w:t>
+            </w:r>
+          </w:p>
+        </w:tc>
+        <w:tc>
+          <w:tcPr>
+            <w:tcW w:w="2340" w:type="dxa"/>
+          </w:tcPr>
+          <w:p>
+            <w:r>
+              <w:t>Interfaces récentes</w:t>
+            </w:r>
+          </w:p>
+        </w:tc>
+      </w:tr>
+      <w:tr>
+        <w:tc>
+          <w:tcPr>
+            <w:tcW w:w="2315" w:type="dxa"/>
+          </w:tcPr>
+          <w:p>
+            <w:r>
+              <w:t>Variance</w:t>
+            </w:r>
+          </w:p>
+        </w:tc>
+        <w:tc>
+          <w:tcPr>
+            <w:tcW w:w="2383" w:type="dxa"/>
+          </w:tcPr>
+          <w:p>
+            <w:r>
+              <w:t xml:space="preserve">0.0021910020   </w:t>
+            </w:r>
+          </w:p>
+        </w:tc>
+        <w:tc>
+          <w:tcPr>
+            <w:tcW w:w="2340" w:type="dxa"/>
+          </w:tcPr>
+          <w:p>
+            <w:r>
+              <w:t xml:space="preserve">0.0021910020   </w:t>
+            </w:r>
+          </w:p>
+        </w:tc>
+      </w:tr>
+      <w:tr>
+        <w:tc>
+          <w:tcPr>
+            <w:tcW w:w="2315" w:type="dxa"/>
+          </w:tcPr>
+          <w:p>
+            <w:r>
+              <w:t>P-value test Shapiro</w:t>
+            </w:r>
+          </w:p>
+        </w:tc>
+        <w:tc>
+          <w:tcPr>
+            <w:tcW w:w="2383" w:type="dxa"/>
+          </w:tcPr>
+          <w:p>
+            <w:r>
+              <w:rPr>
+                <w:lang w:val="en-US"/>
+              </w:rPr>
+              <w:t>0.2215</w:t>
+            </w:r>
+          </w:p>
+        </w:tc>
+        <w:tc>
+          <w:tcPr>
+            <w:tcW w:w="2340" w:type="dxa"/>
+          </w:tcPr>
+          <w:p>
+            <w:r>
+              <w:rPr>
+                <w:lang w:val="en-US"/>
+              </w:rPr>
+              <w:t>6.684e-06</w:t>
+            </w:r>
+          </w:p>
+        </w:tc>
+      </w:tr>
+      <w:tr>
+        <w:tc>
+          <w:tcPr>
+            <w:tcW w:w="2315" w:type="dxa"/>
+          </w:tcPr>
+          <w:p>
+            <w:r>
+              <w:t xml:space="preserve">P-value test </w:t>
+            </w:r>
+            <w:proofErr w:type="spellStart"/>
+            <w:r>
+              <w:t>Wilcoson</w:t>
+            </w:r>
+            <w:proofErr w:type="spellEnd"/>
+          </w:p>
+        </w:tc>
+        <w:tc>
+          <w:tcPr>
+            <w:tcW w:w="4723" w:type="dxa"/>
+            <w:gridSpan w:val="2"/>
+          </w:tcPr>
+          <w:p>
+            <w:r>
+              <w:t>0.5448</w:t>
+            </w:r>
+          </w:p>
+        </w:tc>
+      </w:tr>
+    </w:tbl>
+    <w:p/>
+    <w:p>
+      <w:pPr>
+        <w:pStyle w:val="Titre2"/>
+      </w:pPr>
+      <w:r>
+        <w:t>Ponts Salins</w:t>
       </w:r>
     </w:p>
     <w:p>
@@ -1227,7 +3079,15 @@
         <w:annotationRef/>
       </w:r>
       <w:r>
-        <w:t>Faudrait reformuler, je comprends pas trop ce que tu veux dire</w:t>
+        <w:t xml:space="preserve">Faudrait reformuler, </w:t>
+      </w:r>
+      <w:proofErr w:type="gramStart"/>
+      <w:r>
+        <w:t>je comprends pas</w:t>
+      </w:r>
+      <w:proofErr w:type="gramEnd"/>
+      <w:r>
+        <w:t xml:space="preserve"> trop ce que tu veux dire</w:t>
       </w:r>
     </w:p>
   </w:comment>
@@ -1363,10 +3223,12 @@
         <w:t xml:space="preserve">A quel point ? </w:t>
       </w:r>
       <w:proofErr w:type="spellStart"/>
+      <w:proofErr w:type="gramStart"/>
       <w:r>
         <w:t>Ca</w:t>
       </w:r>
       <w:proofErr w:type="spellEnd"/>
+      <w:proofErr w:type="gramEnd"/>
       <w:r>
         <w:t xml:space="preserve"> vient de l’article ?</w:t>
       </w:r>
@@ -1378,6 +3240,69 @@
       <w:pPr>
         <w:pStyle w:val="Commentaire"/>
       </w:pPr>
+    </w:p>
+  </w:comment>
+  <w:comment w:id="5" w:author="Julia Von Grafenstein" w:date="2021-04-23T18:30:00Z" w:initials="JVG">
+    <w:p>
+      <w:pPr>
+        <w:pStyle w:val="Commentaire"/>
+      </w:pPr>
+      <w:r>
+        <w:rPr>
+          <w:rStyle w:val="Marquedecommentaire"/>
+        </w:rPr>
+        <w:annotationRef/>
+      </w:r>
+      <w:r>
+        <w:t xml:space="preserve">Peut être </w:t>
+      </w:r>
+      <w:proofErr w:type="spellStart"/>
+      <w:r>
+        <w:t>precise</w:t>
+      </w:r>
+      <w:proofErr w:type="spellEnd"/>
+      <w:r>
+        <w:t xml:space="preserve"> ce que c’est exactement et comment le site les calculer ?</w:t>
+      </w:r>
+    </w:p>
+    <w:p>
+      <w:pPr>
+        <w:pStyle w:val="Commentaire"/>
+      </w:pPr>
+    </w:p>
+  </w:comment>
+  <w:comment w:id="6" w:author="Julia Von Grafenstein" w:date="2021-04-23T17:51:00Z" w:initials="JVG">
+    <w:p>
+      <w:pPr>
+        <w:pStyle w:val="Commentaire"/>
+      </w:pPr>
+      <w:r>
+        <w:rPr>
+          <w:rStyle w:val="Marquedecommentaire"/>
+        </w:rPr>
+        <w:annotationRef/>
+      </w:r>
+      <w:r>
+        <w:t>Explique python je pense</w:t>
+      </w:r>
+    </w:p>
+    <w:p>
+      <w:pPr>
+        <w:pStyle w:val="Commentaire"/>
+      </w:pPr>
+    </w:p>
+  </w:comment>
+  <w:comment w:id="7" w:author="Julia Von Grafenstein" w:date="2021-04-23T17:51:00Z" w:initials="JVG">
+    <w:p>
+      <w:pPr>
+        <w:pStyle w:val="Commentaire"/>
+      </w:pPr>
+      <w:r>
+        <w:rPr>
+          <w:rStyle w:val="Marquedecommentaire"/>
+        </w:rPr>
+        <w:annotationRef/>
+      </w:r>
     </w:p>
   </w:comment>
 </w:comments>
@@ -1390,6 +3315,9 @@
   <w15:commentEx w15:paraId="4CD5783A" w15:paraIdParent="1D5E525E" w15:done="1"/>
   <w15:commentEx w15:paraId="745A6608" w15:done="0"/>
   <w15:commentEx w15:paraId="07042B53" w15:paraIdParent="745A6608" w15:done="0"/>
+  <w15:commentEx w15:paraId="4746EDEB" w15:done="0"/>
+  <w15:commentEx w15:paraId="2835C99F" w15:done="0"/>
+  <w15:commentEx w15:paraId="334378E2" w15:paraIdParent="2835C99F" w15:done="0"/>
 </w15:commentsEx>
 </file>
 
@@ -1400,6 +3328,9 @@
   <w16cex:commentExtensible w16cex:durableId="242A79F5" w16cex:dateUtc="2021-04-21T08:16:00Z"/>
   <w16cex:commentExtensible w16cex:durableId="2429EA59" w16cex:dateUtc="2021-04-20T21:45:00Z"/>
   <w16cex:commentExtensible w16cex:durableId="242A72DE" w16cex:dateUtc="2021-04-21T07:46:00Z"/>
+  <w16cex:commentExtensible w16cex:durableId="242D90DA" w16cex:dateUtc="2021-04-23T16:30:00Z"/>
+  <w16cex:commentExtensible w16cex:durableId="242D8784" w16cex:dateUtc="2021-04-23T15:51:00Z"/>
+  <w16cex:commentExtensible w16cex:durableId="242D878B" w16cex:dateUtc="2021-04-23T15:51:00Z"/>
 </w16cex:commentsExtensible>
 </file>
 
@@ -1410,6 +3341,9 @@
   <w16cid:commentId w16cid:paraId="4CD5783A" w16cid:durableId="242A79F5"/>
   <w16cid:commentId w16cid:paraId="745A6608" w16cid:durableId="2429EA59"/>
   <w16cid:commentId w16cid:paraId="07042B53" w16cid:durableId="242A72DE"/>
+  <w16cid:commentId w16cid:paraId="4746EDEB" w16cid:durableId="242D90DA"/>
+  <w16cid:commentId w16cid:paraId="2835C99F" w16cid:durableId="242D8784"/>
+  <w16cid:commentId w16cid:paraId="334378E2" w16cid:durableId="242D878B"/>
 </w16cid:commentsIds>
 </file>
 
@@ -2408,6 +4342,7 @@
   </w:style>
   <w:style w:type="paragraph" w:styleId="Sansinterligne">
     <w:name w:val="No Spacing"/>
+    <w:link w:val="SansinterligneCar"/>
     <w:uiPriority w:val="1"/>
     <w:qFormat/>
     <w:rsid w:val="00E552EC"/>
@@ -2688,6 +4623,66 @@
       <w:rFonts w:ascii="Segoe UI" w:hAnsi="Segoe UI" w:cs="Segoe UI"/>
       <w:sz w:val="18"/>
       <w:szCs w:val="18"/>
+    </w:rPr>
+  </w:style>
+  <w:style w:type="character" w:styleId="Textedelespacerserv">
+    <w:name w:val="Placeholder Text"/>
+    <w:basedOn w:val="Policepardfaut"/>
+    <w:uiPriority w:val="99"/>
+    <w:semiHidden/>
+    <w:rsid w:val="00674BC2"/>
+    <w:rPr>
+      <w:color w:val="808080"/>
+    </w:rPr>
+  </w:style>
+  <w:style w:type="paragraph" w:customStyle="1" w:styleId="legendes">
+    <w:name w:val="legendes"/>
+    <w:basedOn w:val="Sansinterligne"/>
+    <w:link w:val="legendesCar"/>
+    <w:qFormat/>
+    <w:rsid w:val="00CD085C"/>
+    <w:pPr>
+      <w:jc w:val="center"/>
+    </w:pPr>
+    <w:rPr>
+      <w:sz w:val="20"/>
+      <w:szCs w:val="20"/>
+    </w:rPr>
+  </w:style>
+  <w:style w:type="table" w:styleId="Grilledutableau">
+    <w:name w:val="Table Grid"/>
+    <w:basedOn w:val="TableauNormal"/>
+    <w:uiPriority w:val="39"/>
+    <w:rsid w:val="00CD085C"/>
+    <w:pPr>
+      <w:spacing w:after="0" w:line="240" w:lineRule="auto"/>
+    </w:pPr>
+    <w:tblPr>
+      <w:tblBorders>
+        <w:top w:val="single" w:sz="4" w:space="0" w:color="auto"/>
+        <w:left w:val="single" w:sz="4" w:space="0" w:color="auto"/>
+        <w:bottom w:val="single" w:sz="4" w:space="0" w:color="auto"/>
+        <w:right w:val="single" w:sz="4" w:space="0" w:color="auto"/>
+        <w:insideH w:val="single" w:sz="4" w:space="0" w:color="auto"/>
+        <w:insideV w:val="single" w:sz="4" w:space="0" w:color="auto"/>
+      </w:tblBorders>
+    </w:tblPr>
+  </w:style>
+  <w:style w:type="character" w:customStyle="1" w:styleId="SansinterligneCar">
+    <w:name w:val="Sans interligne Car"/>
+    <w:basedOn w:val="Policepardfaut"/>
+    <w:link w:val="Sansinterligne"/>
+    <w:uiPriority w:val="1"/>
+    <w:rsid w:val="00CD085C"/>
+  </w:style>
+  <w:style w:type="character" w:customStyle="1" w:styleId="legendesCar">
+    <w:name w:val="legendes Car"/>
+    <w:basedOn w:val="SansinterligneCar"/>
+    <w:link w:val="legendes"/>
+    <w:rsid w:val="00CD085C"/>
+    <w:rPr>
+      <w:sz w:val="20"/>
+      <w:szCs w:val="20"/>
     </w:rPr>
   </w:style>
 </w:styles>

</xml_diff>